<commit_message>
Add spacing on the environment level
</commit_message>
<xml_diff>
--- a/Vincent_Chov_resume.docx
+++ b/Vincent_Chov_resume.docx
@@ -242,7 +242,13 @@
         <w:t xml:space="preserve">SOFTW</w:t>
       </w:r>
       <w:r>
-        <w:t xml:space="preserve">ARE ENGINEER</w:t>
+        <w:t xml:space="preserve">ARE</w:t>
+      </w:r>
+      <w:r>
+        <w:t xml:space="preserve"> </w:t>
+      </w:r>
+      <w:r>
+        <w:t xml:space="preserve">ENGINEER</w:t>
       </w:r>
     </w:p>
     <w:p>
@@ -341,7 +347,19 @@
         <w:pStyle w:val="Compact"/>
       </w:pPr>
       <w:r>
-        <w:t xml:space="preserve">FULL STACK DEVELOPER</w:t>
+        <w:t xml:space="preserve">FULL</w:t>
+      </w:r>
+      <w:r>
+        <w:t xml:space="preserve"> </w:t>
+      </w:r>
+      <w:r>
+        <w:t xml:space="preserve">STACK</w:t>
+      </w:r>
+      <w:r>
+        <w:t xml:space="preserve"> </w:t>
+      </w:r>
+      <w:r>
+        <w:t xml:space="preserve">DEVELOPER</w:t>
       </w:r>
     </w:p>
     <w:p>
@@ -397,7 +415,13 @@
         <w:pStyle w:val="Compact"/>
       </w:pPr>
       <w:r>
-        <w:t xml:space="preserve">WEB DEVELOPER</w:t>
+        <w:t xml:space="preserve">WEB</w:t>
+      </w:r>
+      <w:r>
+        <w:t xml:space="preserve"> </w:t>
+      </w:r>
+      <w:r>
+        <w:t xml:space="preserve">DEVELOPER</w:t>
       </w:r>
     </w:p>
     <w:p>
@@ -453,7 +477,13 @@
         <w:pStyle w:val="Compact"/>
       </w:pPr>
       <w:r>
-        <w:t xml:space="preserve">REPOSITORY MAINTAINER</w:t>
+        <w:t xml:space="preserve">REPOSITORY</w:t>
+      </w:r>
+      <w:r>
+        <w:t xml:space="preserve"> </w:t>
+      </w:r>
+      <w:r>
+        <w:t xml:space="preserve">MAINTAINER</w:t>
       </w:r>
     </w:p>
     <w:p>
@@ -544,7 +574,25 @@
         <w:pStyle w:val="Compact"/>
       </w:pPr>
       <w:r>
-        <w:t xml:space="preserve">LINUX AND PYTHON INSTRUCTOR</w:t>
+        <w:t xml:space="preserve">LINUX</w:t>
+      </w:r>
+      <w:r>
+        <w:t xml:space="preserve"> </w:t>
+      </w:r>
+      <w:r>
+        <w:t xml:space="preserve">AND</w:t>
+      </w:r>
+      <w:r>
+        <w:t xml:space="preserve"> </w:t>
+      </w:r>
+      <w:r>
+        <w:t xml:space="preserve">PYTHON</w:t>
+      </w:r>
+      <w:r>
+        <w:t xml:space="preserve"> </w:t>
+      </w:r>
+      <w:r>
+        <w:t xml:space="preserve">INSTRUCTOR</w:t>
       </w:r>
     </w:p>
     <w:p>
@@ -626,7 +674,13 @@
         <w:pStyle w:val="Compact"/>
       </w:pPr>
       <w:r>
-        <w:t xml:space="preserve">ANDROID DEVELOPER</w:t>
+        <w:t xml:space="preserve">ANDROID</w:t>
+      </w:r>
+      <w:r>
+        <w:t xml:space="preserve"> </w:t>
+      </w:r>
+      <w:r>
+        <w:t xml:space="preserve">DEVELOPER</w:t>
       </w:r>
     </w:p>
     <w:p>
@@ -680,7 +734,49 @@
         <w:t xml:space="preserve"> </w:t>
       </w:r>
       <w:r>
-        <w:t xml:space="preserve">Conﬁgured Celery and Redis to enable the use of asynchronous tasks and enable greater concurrency</w:t>
+        <w:t xml:space="preserve">Conﬁgured Celery</w:t>
+      </w:r>
+      <w:r>
+        <w:t xml:space="preserve"> </w:t>
+      </w:r>
+      <w:r>
+        <w:t xml:space="preserve">and Redis</w:t>
+      </w:r>
+      <w:r>
+        <w:t xml:space="preserve"> </w:t>
+      </w:r>
+      <w:r>
+        <w:t xml:space="preserve">to enable</w:t>
+      </w:r>
+      <w:r>
+        <w:t xml:space="preserve"> </w:t>
+      </w:r>
+      <w:r>
+        <w:t xml:space="preserve">the use</w:t>
+      </w:r>
+      <w:r>
+        <w:t xml:space="preserve"> </w:t>
+      </w:r>
+      <w:r>
+        <w:t xml:space="preserve">of asynchronous</w:t>
+      </w:r>
+      <w:r>
+        <w:t xml:space="preserve"> </w:t>
+      </w:r>
+      <w:r>
+        <w:t xml:space="preserve">tasks and</w:t>
+      </w:r>
+      <w:r>
+        <w:t xml:space="preserve"> </w:t>
+      </w:r>
+      <w:r>
+        <w:t xml:space="preserve">enable greater</w:t>
+      </w:r>
+      <w:r>
+        <w:t xml:space="preserve"> </w:t>
+      </w:r>
+      <w:r>
+        <w:t xml:space="preserve">concurrency</w:t>
       </w:r>
       <w:r>
         <w:t xml:space="preserve">.</w:t>
@@ -705,19 +801,7 @@
         <w:pStyle w:val="Compact"/>
       </w:pPr>
       <w:r>
-        <w:t xml:space="preserve">l</w:t>
-      </w:r>
-      <w:r>
-        <w:t xml:space="preserve">i</w:t>
-      </w:r>
-      <w:r>
-        <w:t xml:space="preserve">n</w:t>
-      </w:r>
-      <w:r>
-        <w:t xml:space="preserve">k</w:t>
-      </w:r>
-      <w:r>
-        <w:t xml:space="preserve">s</w:t>
+        <w:t xml:space="preserve">links</w:t>
       </w:r>
       <w:r>
         <w:t xml:space="preserve"> </w:t>
@@ -729,67 +813,19 @@
         <w:t xml:space="preserve"> </w:t>
       </w:r>
       <w:r>
-        <w:t xml:space="preserve">[</w:t>
-      </w:r>
-      <w:r>
-        <w:t xml:space="preserve"> </w:t>
-      </w:r>
-      <w:r>
-        <w:t xml:space="preserve">’</w:t>
-      </w:r>
-      <w:r>
-        <w:t xml:space="preserve"> </w:t>
-      </w:r>
-      <w:r>
-        <w:t xml:space="preserve">v</w:t>
-      </w:r>
-      <w:r>
-        <w:t xml:space="preserve">i</w:t>
-      </w:r>
-      <w:r>
-        <w:t xml:space="preserve">n</w:t>
-      </w:r>
-      <w:r>
-        <w:t xml:space="preserve">c</w:t>
-      </w:r>
-      <w:r>
-        <w:t xml:space="preserve">e</w:t>
-      </w:r>
-      <w:r>
-        <w:t xml:space="preserve">n</w:t>
-      </w:r>
-      <w:r>
-        <w:t xml:space="preserve">t</w:t>
-      </w:r>
-      <w:r>
-        <w:t xml:space="preserve">c</w:t>
-      </w:r>
-      <w:r>
-        <w:t xml:space="preserve">h</w:t>
-      </w:r>
-      <w:r>
-        <w:t xml:space="preserve">o</w:t>
-      </w:r>
-      <w:r>
-        <w:t xml:space="preserve">v .</w:t>
-      </w:r>
-      <w:r>
-        <w:t xml:space="preserve"> </w:t>
-      </w:r>
-      <w:r>
-        <w:t xml:space="preserve">com</w:t>
-      </w:r>
-      <w:r>
-        <w:t xml:space="preserve"> </w:t>
-      </w:r>
-      <w:r>
-        <w:t xml:space="preserve">/</w:t>
-      </w:r>
-      <w:r>
-        <w:t xml:space="preserve"> </w:t>
-      </w:r>
-      <w:r>
-        <w:t xml:space="preserve">{</w:t>
+        <w:t xml:space="preserve">[’vincentchov.com/{x}’.</w:t>
+      </w:r>
+      <w:r>
+        <w:t xml:space="preserve">format</w:t>
+      </w:r>
+      <w:r>
+        <w:t xml:space="preserve">(x)</w:t>
+      </w:r>
+      <w:r>
+        <w:t xml:space="preserve"> </w:t>
+      </w:r>
+      <w:r>
+        <w:t xml:space="preserve">for</w:t>
       </w:r>
       <w:r>
         <w:t xml:space="preserve"> </w:t>
@@ -798,211 +834,28 @@
         <w:t xml:space="preserve">x</w:t>
       </w:r>
       <w:r>
-        <w:t xml:space="preserve">}</w:t>
-      </w:r>
-      <w:r>
-        <w:t xml:space="preserve"> </w:t>
-      </w:r>
-      <w:r>
-        <w:t xml:space="preserve">’ .</w:t>
-      </w:r>
-      <w:r>
-        <w:t xml:space="preserve"> </w:t>
-      </w:r>
-      <w:r>
-        <w:t xml:space="preserve">f</w:t>
-      </w:r>
-      <w:r>
-        <w:t xml:space="preserve">or m</w:t>
-      </w:r>
-      <w:r>
-        <w:t xml:space="preserve">at</w:t>
-      </w:r>
-      <w:r>
-        <w:t xml:space="preserve"> </w:t>
-      </w:r>
-      <w:r>
-        <w:t xml:space="preserve">(</w:t>
-      </w:r>
-      <w:r>
-        <w:t xml:space="preserve"> </w:t>
-      </w:r>
-      <w:r>
-        <w:t xml:space="preserve">x</w:t>
-      </w:r>
-      <w:r>
-        <w:t xml:space="preserve"> </w:t>
-      </w:r>
-      <w:r>
-        <w:t xml:space="preserve">)</w:t>
-      </w:r>
-      <w:r>
-        <w:t xml:space="preserve"> </w:t>
-      </w:r>
-      <w:r>
-        <w:t xml:space="preserve">f</w:t>
-      </w:r>
-      <w:r>
-        <w:t xml:space="preserve">o</w:t>
-      </w:r>
-      <w:r>
-        <w:t xml:space="preserve">r</w:t>
-      </w:r>
-      <w:r>
-        <w:t xml:space="preserve"> </w:t>
-      </w:r>
-      <w:r>
-        <w:t xml:space="preserve">x</w:t>
-      </w:r>
-      <w:r>
-        <w:t xml:space="preserve"> </w:t>
-      </w:r>
-      <w:r>
-        <w:t xml:space="preserve">i</w:t>
-      </w:r>
-      <w:r>
-        <w:t xml:space="preserve">n</w:t>
-      </w:r>
-      <w:r>
-        <w:t xml:space="preserve"> </w:t>
-      </w:r>
-      <w:r>
-        <w:t xml:space="preserve">[</w:t>
-      </w:r>
-      <w:r>
-        <w:t xml:space="preserve"> </w:t>
-      </w:r>
-      <w:r>
-        <w:t xml:space="preserve">’</w:t>
-      </w:r>
-      <w:r>
-        <w:t xml:space="preserve"> </w:t>
-      </w:r>
-      <w:r>
-        <w:t xml:space="preserve">r</w:t>
-      </w:r>
-      <w:r>
-        <w:t xml:space="preserve">e</w:t>
-      </w:r>
-      <w:r>
-        <w:t xml:space="preserve">s</w:t>
-      </w:r>
-      <w:r>
-        <w:t xml:space="preserve">u</w:t>
-      </w:r>
-      <w:r>
-        <w:t xml:space="preserve">me</w:t>
-      </w:r>
-      <w:r>
-        <w:t xml:space="preserve"> </w:t>
-      </w:r>
-      <w:r>
-        <w:t xml:space="preserve">’</w:t>
-      </w:r>
-      <w:r>
-        <w:t xml:space="preserve"> </w:t>
-      </w:r>
-      <w:r>
-        <w:t xml:space="preserve">,</w:t>
-      </w:r>
-      <w:r>
-        <w:t xml:space="preserve"> </w:t>
-      </w:r>
-      <w:r>
-        <w:t xml:space="preserve">’</w:t>
-      </w:r>
-      <w:r>
-        <w:t xml:space="preserve"> </w:t>
-      </w:r>
-      <w:r>
-        <w:t xml:space="preserve">g</w:t>
-      </w:r>
-      <w:r>
-        <w:t xml:space="preserve">i</w:t>
-      </w:r>
-      <w:r>
-        <w:t xml:space="preserve">t</w:t>
-      </w:r>
-      <w:r>
-        <w:t xml:space="preserve">h</w:t>
-      </w:r>
-      <w:r>
-        <w:t xml:space="preserve">u</w:t>
-      </w:r>
-      <w:r>
-        <w:t xml:space="preserve">b</w:t>
-      </w:r>
-      <w:r>
-        <w:t xml:space="preserve"> </w:t>
-      </w:r>
-      <w:r>
-        <w:t xml:space="preserve">’</w:t>
-      </w:r>
-      <w:r>
-        <w:t xml:space="preserve"> </w:t>
-      </w:r>
-      <w:r>
-        <w:t xml:space="preserve">,</w:t>
-      </w:r>
-      <w:r>
-        <w:t xml:space="preserve"> </w:t>
-      </w:r>
-      <w:r>
-        <w:t xml:space="preserve">’</w:t>
-      </w:r>
-      <w:r>
-        <w:t xml:space="preserve"> </w:t>
-      </w:r>
-      <w:r>
-        <w:t xml:space="preserve">l</w:t>
-      </w:r>
-      <w:r>
-        <w:t xml:space="preserve">i</w:t>
-      </w:r>
-      <w:r>
-        <w:t xml:space="preserve"> </w:t>
-      </w:r>
-      <w:r>
-        <w:t xml:space="preserve">n</w:t>
-      </w:r>
-      <w:r>
-        <w:t xml:space="preserve"> </w:t>
-      </w:r>
-      <w:r>
-        <w:t xml:space="preserve">k</w:t>
-      </w:r>
-      <w:r>
-        <w:t xml:space="preserve">e</w:t>
-      </w:r>
-      <w:r>
-        <w:t xml:space="preserve"> </w:t>
-      </w:r>
-      <w:r>
-        <w:t xml:space="preserve">d</w:t>
-      </w:r>
-      <w:r>
-        <w:t xml:space="preserve">i</w:t>
-      </w:r>
-      <w:r>
-        <w:t xml:space="preserve">n</w:t>
-      </w:r>
-      <w:r>
-        <w:t xml:space="preserve"> </w:t>
-      </w:r>
-      <w:r>
-        <w:t xml:space="preserve">’</w:t>
-      </w:r>
-      <w:r>
-        <w:t xml:space="preserve"> </w:t>
-      </w:r>
-      <w:r>
-        <w:t xml:space="preserve">]</w:t>
-      </w:r>
-      <w:r>
-        <w:t xml:space="preserve"> </w:t>
-      </w:r>
-      <w:r>
-        <w:t xml:space="preserve">]</w:t>
+        <w:t xml:space="preserve"> </w:t>
+      </w:r>
+      <w:r>
+        <w:t xml:space="preserve">in</w:t>
+      </w:r>
+      <w:r>
+        <w:t xml:space="preserve"> </w:t>
+      </w:r>
+      <w:r>
+        <w:t xml:space="preserve">[’resume’,</w:t>
+      </w:r>
+      <w:r>
+        <w:t xml:space="preserve"> </w:t>
+      </w:r>
+      <w:r>
+        <w:t xml:space="preserve">’github’,</w:t>
+      </w:r>
+      <w:r>
+        <w:t xml:space="preserve"> </w:t>
+      </w:r>
+      <w:r>
+        <w:t xml:space="preserve">’linkedin’]]</w:t>
       </w:r>
     </w:p>
     <w:p>
@@ -1055,7 +908,7 @@
     <w:sectPr>
       <w:type w:val="nextPage"/>
       <w:pgSz w:w="12240" w:h="15840"/>
-      <w:pgMar w:left="720" w:right="720" w:header="0" w:top="720" w:footer="0" w:bottom="720" w:gutter="0"/>
+      <w:pgMar w:left="720" w:right="720" w:header="0" w:top="1083" w:footer="0" w:bottom="720" w:gutter="0"/>
       <w:pgNumType w:fmt="decimal"/>
       <w:formProt w:val="false"/>
       <w:textDirection w:val="lrTb"/>
@@ -1168,7 +1021,7 @@
     </w:lvl>
   </w:abstractNum>
   <w:abstractNum w:abstractNumId="990">
-    <w:nsid w:val="969b9419"/>
+    <w:nsid w:val="4ec76e3f"/>
     <w:multiLevelType w:val="multilevel"/>
     <w:lvl w:ilvl="0">
       <w:numFmt w:val="bullet"/>
@@ -1263,6 +1116,7 @@
     <w:rPrDefault>
       <w:rPr>
         <w:rFonts w:ascii="Cambria" w:hAnsi="Cambria" w:eastAsia="Cambria" w:cs="" w:asciiTheme="minorHAnsi" w:cstheme="minorBidi" w:eastAsiaTheme="minorHAnsi" w:hAnsiTheme="minorHAnsi"/>
+        <w:sz w:val="24"/>
         <w:szCs w:val="24"/>
         <w:lang w:val="en-US" w:eastAsia="en-US" w:bidi="ar-SA"/>
       </w:rPr>
@@ -1283,7 +1137,7 @@
     </w:pPr>
     <w:rPr>
       <w:rFonts w:ascii="Cambria" w:hAnsi="Cambria" w:eastAsia="Cambria" w:cs="" w:asciiTheme="minorHAnsi" w:cstheme="minorBidi" w:eastAsiaTheme="minorHAnsi" w:hAnsiTheme="minorHAnsi"/>
-      <w:color w:val="00000A"/>
+      <w:color w:val="auto"/>
       <w:kern w:val="0"/>
       <w:sz w:val="24"/>
       <w:szCs w:val="24"/>
@@ -1293,6 +1147,7 @@
   <w:style w:type="paragraph" w:styleId="Heading1">
     <w:name w:val="Heading 1"/>
     <w:basedOn w:val="Normal"/>
+    <w:next w:val="TextBody"/>
     <w:uiPriority w:val="9"/>
     <w:qFormat/>
     <w:pPr>
@@ -1313,6 +1168,7 @@
   <w:style w:type="paragraph" w:styleId="Heading2">
     <w:name w:val="Heading 2"/>
     <w:basedOn w:val="Normal"/>
+    <w:next w:val="TextBody"/>
     <w:uiPriority w:val="9"/>
     <w:unhideWhenUsed/>
     <w:qFormat/>
@@ -1334,6 +1190,7 @@
   <w:style w:type="paragraph" w:styleId="Heading3">
     <w:name w:val="Heading 3"/>
     <w:basedOn w:val="Normal"/>
+    <w:next w:val="TextBody"/>
     <w:uiPriority w:val="9"/>
     <w:unhideWhenUsed/>
     <w:qFormat/>
@@ -1355,6 +1212,7 @@
   <w:style w:type="paragraph" w:styleId="Heading4">
     <w:name w:val="Heading 4"/>
     <w:basedOn w:val="Normal"/>
+    <w:next w:val="TextBody"/>
     <w:uiPriority w:val="9"/>
     <w:unhideWhenUsed/>
     <w:qFormat/>
@@ -1376,6 +1234,7 @@
   <w:style w:type="paragraph" w:styleId="Heading5">
     <w:name w:val="Heading 5"/>
     <w:basedOn w:val="Normal"/>
+    <w:next w:val="TextBody"/>
     <w:uiPriority w:val="9"/>
     <w:unhideWhenUsed/>
     <w:qFormat/>
@@ -1397,6 +1256,7 @@
   <w:style w:type="paragraph" w:styleId="Heading6">
     <w:name w:val="Heading 6"/>
     <w:basedOn w:val="Normal"/>
+    <w:next w:val="TextBody"/>
     <w:uiPriority w:val="9"/>
     <w:unhideWhenUsed/>
     <w:qFormat/>
@@ -1516,6 +1376,7 @@
   <w:style w:type="paragraph" w:styleId="FirstParagraph" w:customStyle="1">
     <w:name w:val="First Paragraph"/>
     <w:basedOn w:val="TextBody"/>
+    <w:next w:val="TextBody"/>
     <w:qFormat/>
     <w:pPr/>
     <w:rPr/>
@@ -1532,6 +1393,7 @@
   <w:style w:type="paragraph" w:styleId="Title">
     <w:name w:val="Title"/>
     <w:basedOn w:val="Normal"/>
+    <w:next w:val="TextBody"/>
     <w:qFormat/>
     <w:pPr>
       <w:keepNext w:val="true"/>
@@ -1551,6 +1413,7 @@
   <w:style w:type="paragraph" w:styleId="Subtitle">
     <w:name w:val="Subtitle"/>
     <w:basedOn w:val="Title"/>
+    <w:next w:val="TextBody"/>
     <w:qFormat/>
     <w:pPr>
       <w:keepNext w:val="true"/>
@@ -1565,6 +1428,7 @@
   </w:style>
   <w:style w:type="paragraph" w:styleId="Author" w:customStyle="1">
     <w:name w:val="Author"/>
+    <w:next w:val="TextBody"/>
     <w:qFormat/>
     <w:pPr>
       <w:keepNext w:val="true"/>
@@ -1575,7 +1439,7 @@
     </w:pPr>
     <w:rPr>
       <w:rFonts w:ascii="Cambria" w:hAnsi="Cambria" w:eastAsia="Cambria" w:cs="" w:asciiTheme="minorHAnsi" w:cstheme="minorBidi" w:eastAsiaTheme="minorHAnsi" w:hAnsiTheme="minorHAnsi"/>
-      <w:color w:val="00000A"/>
+      <w:color w:val="auto"/>
       <w:kern w:val="0"/>
       <w:sz w:val="24"/>
       <w:szCs w:val="24"/>
@@ -1584,6 +1448,7 @@
   </w:style>
   <w:style w:type="paragraph" w:styleId="Date">
     <w:name w:val="Date"/>
+    <w:next w:val="TextBody"/>
     <w:qFormat/>
     <w:pPr>
       <w:keepNext w:val="true"/>
@@ -1594,7 +1459,7 @@
     </w:pPr>
     <w:rPr>
       <w:rFonts w:ascii="Cambria" w:hAnsi="Cambria" w:eastAsia="Cambria" w:cs="" w:asciiTheme="minorHAnsi" w:cstheme="minorBidi" w:eastAsiaTheme="minorHAnsi" w:hAnsiTheme="minorHAnsi"/>
-      <w:color w:val="00000A"/>
+      <w:color w:val="auto"/>
       <w:kern w:val="0"/>
       <w:sz w:val="24"/>
       <w:szCs w:val="24"/>
@@ -1604,6 +1469,7 @@
   <w:style w:type="paragraph" w:styleId="Abstract" w:customStyle="1">
     <w:name w:val="Abstract"/>
     <w:basedOn w:val="Normal"/>
+    <w:next w:val="TextBody"/>
     <w:qFormat/>
     <w:pPr>
       <w:keepNext w:val="true"/>
@@ -1625,6 +1491,7 @@
   <w:style w:type="paragraph" w:styleId="BlockText">
     <w:name w:val="Block Text"/>
     <w:basedOn w:val="TextBody"/>
+    <w:next w:val="TextBody"/>
     <w:uiPriority w:val="9"/>
     <w:unhideWhenUsed/>
     <w:qFormat/>
@@ -1703,6 +1570,7 @@
   <w:style w:type="paragraph" w:styleId="TOCHeading">
     <w:name w:val="TOC Heading"/>
     <w:basedOn w:val="Heading1"/>
+    <w:next w:val="TextBody"/>
     <w:uiPriority w:val="39"/>
     <w:unhideWhenUsed/>
     <w:qFormat/>

</xml_diff>

<commit_message>
Switch to using Carlito font
</commit_message>
<xml_diff>
--- a/Vincent_Chov_resume.docx
+++ b/Vincent_Chov_resume.docx
@@ -19,7 +19,7 @@
       </w:pPr>
       <w:r>
         <w:rPr>
-          <w:rFonts w:ascii="Cambria" w:hAnsi="Cambria"/>
+          <w:rFonts w:ascii="Carlito" w:hAnsi="Carlito"/>
           <w:b/>
           <w:sz w:val="48"/>
           <w:szCs w:val="48"/>
@@ -40,14 +40,14 @@
       </w:pPr>
       <w:r>
         <w:rPr>
-          <w:rFonts w:ascii="Cambria" w:hAnsi="Cambria"/>
+          <w:rFonts w:ascii="Carlito" w:hAnsi="Carlito"/>
         </w:rPr>
         <w:t xml:space="preserve">(203) 543-3274 </w:t>
       </w:r>
       <w:bookmarkStart w:id="0" w:name="__DdeLink__260_59726122"/>
       <w:r>
         <w:rPr>
-          <w:rFonts w:cs="Arial" w:ascii="Cambria" w:hAnsi="Cambria"/>
+          <w:rFonts w:cs="Arial" w:ascii="Carlito" w:hAnsi="Carlito"/>
           <w:color w:val="222222"/>
           <w:shd w:fill="FFFFFF" w:val="clear"/>
         </w:rPr>
@@ -56,7 +56,7 @@
       <w:bookmarkEnd w:id="0"/>
       <w:r>
         <w:rPr>
-          <w:rFonts w:cs="Arial" w:ascii="Cambria" w:hAnsi="Cambria"/>
+          <w:rFonts w:cs="Arial" w:ascii="Carlito" w:hAnsi="Carlito"/>
           <w:color w:val="222222"/>
           <w:shd w:fill="FFFFFF" w:val="clear"/>
         </w:rPr>
@@ -79,25 +79,27 @@
       </w:pPr>
       <w:r>
         <w:rPr>
+          <w:rFonts w:ascii="Carlito" w:hAnsi="Carlito"/>
+          <w:b/>
+        </w:rPr>
+        <w:t>EDUCATION</w:t>
+      </w:r>
+    </w:p>
+    <w:p>
+      <w:pPr>
+        <w:pStyle w:val="Normal"/>
+        <w:tabs>
+          <w:tab w:val="right" w:pos="10800" w:leader="none"/>
+        </w:tabs>
+        <w:rPr>
           <w:rFonts w:ascii="Cambria" w:hAnsi="Cambria"/>
-          <w:b/>
-        </w:rPr>
-        <w:t>EDUCATION</w:t>
-      </w:r>
-    </w:p>
-    <w:p>
-      <w:pPr>
-        <w:pStyle w:val="Normal"/>
-        <w:tabs>
-          <w:tab w:val="right" w:pos="10800" w:leader="none"/>
-        </w:tabs>
-        <w:rPr>
-          <w:rFonts w:ascii="Cambria" w:hAnsi="Cambria"/>
-        </w:rPr>
-      </w:pPr>
-      <w:r>
-        <w:rPr>
-          <w:rFonts w:ascii="Cambria" w:hAnsi="Cambria"/>
+        </w:rPr>
+      </w:pPr>
+      <w:r>
+        <w:rPr>
+          <w:rFonts w:ascii="Carlito" w:hAnsi="Carlito"/>
+          <w:sz w:val="23"/>
+          <w:szCs w:val="23"/>
         </w:rPr>
         <w:t>UNIVERSITY OF CONNECTICUT, Storrs, CT</w:t>
         <w:tab/>
@@ -116,7 +118,9 @@
       </w:pPr>
       <w:r>
         <w:rPr>
-          <w:rFonts w:ascii="Cambria" w:hAnsi="Cambria"/>
+          <w:rFonts w:ascii="Carlito" w:hAnsi="Carlito"/>
+          <w:sz w:val="23"/>
+          <w:szCs w:val="23"/>
         </w:rPr>
         <w:t>B.S.E. Computer Science and Engineering</w:t>
       </w:r>
@@ -128,12 +132,16 @@
           <w:tab w:val="right" w:pos="10800" w:leader="none"/>
         </w:tabs>
         <w:rPr>
-          <w:rFonts w:ascii="Cambria" w:hAnsi="Cambria"/>
-        </w:rPr>
-      </w:pPr>
-      <w:r>
-        <w:rPr>
-          <w:rFonts w:ascii="Cambria" w:hAnsi="Cambria"/>
+          <w:rFonts w:ascii="Carlito" w:hAnsi="Carlito"/>
+          <w:sz w:val="20"/>
+          <w:szCs w:val="20"/>
+        </w:rPr>
+      </w:pPr>
+      <w:r>
+        <w:rPr>
+          <w:rFonts w:ascii="Carlito" w:hAnsi="Carlito"/>
+          <w:sz w:val="20"/>
+          <w:szCs w:val="20"/>
         </w:rPr>
       </w:r>
     </w:p>
@@ -151,29 +159,36 @@
       </w:pPr>
       <w:r>
         <w:rPr>
+          <w:rFonts w:ascii="Carlito" w:hAnsi="Carlito"/>
+          <w:b/>
+        </w:rPr>
+        <w:t>TECHNICAL SKILLS</w:t>
+      </w:r>
+    </w:p>
+    <w:p>
+      <w:pPr>
+        <w:pStyle w:val="Normal"/>
+        <w:tabs>
+          <w:tab w:val="left" w:pos="2790" w:leader="none"/>
+          <w:tab w:val="right" w:pos="10800" w:leader="none"/>
+        </w:tabs>
+        <w:rPr>
           <w:rFonts w:ascii="Cambria" w:hAnsi="Cambria"/>
-          <w:b/>
-        </w:rPr>
-        <w:t>TECHNICAL SKILLS</w:t>
-      </w:r>
-    </w:p>
-    <w:p>
-      <w:pPr>
-        <w:pStyle w:val="Normal"/>
-        <w:tabs>
-          <w:tab w:val="left" w:pos="2790" w:leader="none"/>
-          <w:tab w:val="right" w:pos="10800" w:leader="none"/>
-        </w:tabs>
-        <w:rPr>
-          <w:rFonts w:ascii="Cambria" w:hAnsi="Cambria"/>
-        </w:rPr>
-      </w:pPr>
-      <w:r>
-        <w:rPr>
-          <w:rFonts w:ascii="Cambria" w:hAnsi="Cambria"/>
+        </w:rPr>
+      </w:pPr>
+      <w:r>
+        <w:rPr>
+          <w:rFonts w:ascii="Carlito" w:hAnsi="Carlito"/>
         </w:rPr>
         <w:t>LANGUAGES:</w:t>
         <w:tab/>
+      </w:r>
+      <w:r>
+        <w:rPr>
+          <w:rFonts w:ascii="Carlito" w:hAnsi="Carlito"/>
+          <w:sz w:val="23"/>
+          <w:szCs w:val="23"/>
+        </w:rPr>
         <w:t>Coconut, CSS, HTML, Java, JavaScript (Node.js), Python</w:t>
       </w:r>
     </w:p>
@@ -184,14 +199,23 @@
           <w:tab w:val="left" w:pos="2790" w:leader="none"/>
           <w:tab w:val="right" w:pos="10800" w:leader="none"/>
         </w:tabs>
-        <w:rPr/>
-      </w:pPr>
-      <w:r>
-        <w:rPr>
-          <w:rFonts w:ascii="Cambria" w:hAnsi="Cambria"/>
+        <w:rPr>
+          <w:rFonts w:ascii="Carlito" w:hAnsi="Carlito"/>
+        </w:rPr>
+      </w:pPr>
+      <w:r>
+        <w:rPr>
+          <w:rFonts w:ascii="Carlito" w:hAnsi="Carlito"/>
         </w:rPr>
         <w:t>FREQUENTLY USED:</w:t>
         <w:tab/>
+      </w:r>
+      <w:r>
+        <w:rPr>
+          <w:rFonts w:ascii="Carlito" w:hAnsi="Carlito"/>
+          <w:sz w:val="23"/>
+          <w:szCs w:val="23"/>
+        </w:rPr>
         <w:t>Bash (Linux), Bootstrap, Django, Flask, Git, JQuery, MySQL, WordPress</w:t>
       </w:r>
     </w:p>
@@ -208,10 +232,17 @@
       </w:pPr>
       <w:r>
         <w:rPr>
-          <w:rFonts w:ascii="Cambria" w:hAnsi="Cambria"/>
+          <w:rFonts w:ascii="Carlito" w:hAnsi="Carlito"/>
         </w:rPr>
         <w:t xml:space="preserve">WORKING KNOWLEDGE: </w:t>
         <w:tab/>
+      </w:r>
+      <w:r>
+        <w:rPr>
+          <w:rFonts w:ascii="Carlito" w:hAnsi="Carlito"/>
+          <w:sz w:val="23"/>
+          <w:szCs w:val="23"/>
+        </w:rPr>
         <w:t>Android, Microsoft SQL Server, Mercurial, Pandas, Selenium</w:t>
       </w:r>
     </w:p>
@@ -228,20 +259,22 @@
       </w:pPr>
       <w:r>
         <w:rPr>
-          <w:rFonts w:ascii="Cambria" w:hAnsi="Cambria"/>
+          <w:rFonts w:ascii="Carlito" w:hAnsi="Carlito"/>
         </w:rPr>
         <w:t xml:space="preserve">EXPOSED TO / USED: </w:t>
       </w:r>
       <w:r>
         <w:rPr>
-          <w:rFonts w:ascii="Cambria" w:hAnsi="Cambria"/>
+          <w:rFonts w:ascii="Carlito" w:hAnsi="Carlito"/>
           <w:b/>
         </w:rPr>
         <w:tab/>
       </w:r>
       <w:r>
         <w:rPr>
-          <w:rFonts w:ascii="Cambria" w:hAnsi="Cambria"/>
+          <w:rFonts w:ascii="Carlito" w:hAnsi="Carlito"/>
+          <w:sz w:val="23"/>
+          <w:szCs w:val="23"/>
         </w:rPr>
         <w:t>C, C#, Docker, Go, Haskell, MongoDB, Redis, Standard ML</w:t>
       </w:r>
@@ -254,12 +287,16 @@
           <w:tab w:val="right" w:pos="10800" w:leader="none"/>
         </w:tabs>
         <w:rPr>
-          <w:rFonts w:ascii="Cambria" w:hAnsi="Cambria"/>
-        </w:rPr>
-      </w:pPr>
-      <w:r>
-        <w:rPr>
-          <w:rFonts w:ascii="Cambria" w:hAnsi="Cambria"/>
+          <w:rFonts w:ascii="Carlito" w:hAnsi="Carlito"/>
+          <w:sz w:val="20"/>
+          <w:szCs w:val="20"/>
+        </w:rPr>
+      </w:pPr>
+      <w:r>
+        <w:rPr>
+          <w:rFonts w:ascii="Carlito" w:hAnsi="Carlito"/>
+          <w:sz w:val="20"/>
+          <w:szCs w:val="20"/>
         </w:rPr>
       </w:r>
     </w:p>
@@ -278,7 +315,7 @@
       </w:pPr>
       <w:r>
         <w:rPr>
-          <w:rFonts w:ascii="Cambria" w:hAnsi="Cambria"/>
+          <w:rFonts w:ascii="Carlito" w:hAnsi="Carlito"/>
           <w:b/>
         </w:rPr>
         <w:t>RELEVANT EXPERIENCE</w:t>
@@ -291,12 +328,16 @@
           <w:tab w:val="left" w:pos="2790" w:leader="none"/>
           <w:tab w:val="right" w:pos="10800" w:leader="none"/>
         </w:tabs>
-        <w:rPr/>
-      </w:pPr>
-      <w:r>
-        <w:rPr>
-          <w:rFonts w:ascii="Cambria" w:hAnsi="Cambria"/>
+        <w:rPr>
+          <w:rFonts w:ascii="Carlito" w:hAnsi="Carlito"/>
+        </w:rPr>
+      </w:pPr>
+      <w:r>
+        <w:rPr>
+          <w:rFonts w:ascii="Carlito" w:hAnsi="Carlito"/>
           <w:i/>
+          <w:sz w:val="23"/>
+          <w:szCs w:val="23"/>
         </w:rPr>
         <w:t>SOFTWARE ENGINEER</w:t>
       </w:r>
@@ -308,11 +349,15 @@
           <w:tab w:val="left" w:pos="2790" w:leader="none"/>
           <w:tab w:val="right" w:pos="10800" w:leader="none"/>
         </w:tabs>
-        <w:rPr/>
-      </w:pPr>
-      <w:r>
-        <w:rPr>
-          <w:rFonts w:ascii="Cambria" w:hAnsi="Cambria"/>
+        <w:rPr>
+          <w:rFonts w:ascii="Carlito" w:hAnsi="Carlito"/>
+        </w:rPr>
+      </w:pPr>
+      <w:r>
+        <w:rPr>
+          <w:rFonts w:ascii="Carlito" w:hAnsi="Carlito"/>
+          <w:sz w:val="23"/>
+          <w:szCs w:val="23"/>
         </w:rPr>
         <w:t>Parametric Solutions, Inc. (PSI), Hartford, CT</w:t>
         <w:tab/>
@@ -326,25 +371,34 @@
           <w:tab w:val="left" w:pos="2790" w:leader="none"/>
           <w:tab w:val="right" w:pos="10800" w:leader="none"/>
         </w:tabs>
-        <w:rPr/>
-      </w:pPr>
-      <w:r>
-        <w:rPr>
-          <w:rFonts w:ascii="Cambria" w:hAnsi="Cambria"/>
+        <w:rPr>
+          <w:sz w:val="20"/>
+          <w:szCs w:val="20"/>
+        </w:rPr>
+      </w:pPr>
+      <w:r>
+        <w:rPr>
+          <w:rFonts w:ascii="Carlito" w:hAnsi="Carlito"/>
+          <w:sz w:val="23"/>
+          <w:szCs w:val="23"/>
         </w:rPr>
         <w:t/>
       </w:r>
       <w:r>
         <w:rPr>
-          <w:rFonts w:cs="Arial" w:ascii="Cambria" w:hAnsi="Cambria"/>
+          <w:rFonts w:cs="Arial" w:ascii="Carlito" w:hAnsi="Carlito"/>
           <w:color w:val="222222"/>
+          <w:sz w:val="23"/>
+          <w:szCs w:val="23"/>
           <w:shd w:fill="FFFFFF" w:val="clear"/>
         </w:rPr>
         <w:t xml:space="preserve">  • </w:t>
       </w:r>
       <w:r>
         <w:rPr>
-          <w:rFonts w:ascii="Cambria" w:hAnsi="Cambria"/>
+          <w:rFonts w:ascii="Carlito" w:hAnsi="Carlito"/>
+          <w:sz w:val="23"/>
+          <w:szCs w:val="23"/>
         </w:rPr>
         <w:t>Save the Quality department hours of manual work per week by writing SQL views and pivot tables.</w:t>
       </w:r>
@@ -356,25 +410,33 @@
           <w:tab w:val="left" w:pos="2790" w:leader="none"/>
           <w:tab w:val="right" w:pos="10800" w:leader="none"/>
         </w:tabs>
-        <w:rPr/>
-      </w:pPr>
-      <w:r>
-        <w:rPr>
-          <w:rFonts w:ascii="Cambria" w:hAnsi="Cambria"/>
+        <w:rPr>
+          <w:rFonts w:ascii="Carlito" w:hAnsi="Carlito"/>
+        </w:rPr>
+      </w:pPr>
+      <w:r>
+        <w:rPr>
+          <w:rFonts w:ascii="Carlito" w:hAnsi="Carlito"/>
+          <w:sz w:val="23"/>
+          <w:szCs w:val="23"/>
         </w:rPr>
         <w:t/>
       </w:r>
       <w:r>
         <w:rPr>
-          <w:rFonts w:cs="Arial" w:ascii="Cambria" w:hAnsi="Cambria"/>
+          <w:rFonts w:cs="Arial" w:ascii="Carlito" w:hAnsi="Carlito"/>
           <w:color w:val="222222"/>
+          <w:sz w:val="23"/>
+          <w:szCs w:val="23"/>
           <w:shd w:fill="FFFFFF" w:val="clear"/>
         </w:rPr>
         <w:t xml:space="preserve">  • </w:t>
       </w:r>
       <w:r>
         <w:rPr>
-          <w:rFonts w:ascii="Cambria" w:hAnsi="Cambria"/>
+          <w:rFonts w:ascii="Carlito" w:hAnsi="Carlito"/>
+          <w:sz w:val="23"/>
+          <w:szCs w:val="23"/>
         </w:rPr>
         <w:t>Perform database migrations to use SQL Server and integrate a React Native timesheet application.</w:t>
       </w:r>
@@ -386,25 +448,33 @@
           <w:tab w:val="left" w:pos="2790" w:leader="none"/>
           <w:tab w:val="right" w:pos="10800" w:leader="none"/>
         </w:tabs>
-        <w:rPr/>
-      </w:pPr>
-      <w:r>
-        <w:rPr>
-          <w:rFonts w:ascii="Cambria" w:hAnsi="Cambria"/>
+        <w:rPr>
+          <w:rFonts w:ascii="Carlito" w:hAnsi="Carlito"/>
+        </w:rPr>
+      </w:pPr>
+      <w:r>
+        <w:rPr>
+          <w:rFonts w:ascii="Carlito" w:hAnsi="Carlito"/>
+          <w:sz w:val="23"/>
+          <w:szCs w:val="23"/>
         </w:rPr>
         <w:t/>
       </w:r>
       <w:r>
         <w:rPr>
-          <w:rFonts w:cs="Arial" w:ascii="Cambria" w:hAnsi="Cambria"/>
+          <w:rFonts w:cs="Arial" w:ascii="Carlito" w:hAnsi="Carlito"/>
           <w:color w:val="222222"/>
+          <w:sz w:val="23"/>
+          <w:szCs w:val="23"/>
           <w:shd w:fill="FFFFFF" w:val="clear"/>
         </w:rPr>
         <w:t xml:space="preserve">  • </w:t>
       </w:r>
       <w:r>
         <w:rPr>
-          <w:rFonts w:ascii="Cambria" w:hAnsi="Cambria"/>
+          <w:rFonts w:ascii="Carlito" w:hAnsi="Carlito"/>
+          <w:sz w:val="23"/>
+          <w:szCs w:val="23"/>
         </w:rPr>
         <w:t>Automate data analysis on the health of Pratt &amp; Whitney engine test facilities.</w:t>
       </w:r>
@@ -416,25 +486,33 @@
           <w:tab w:val="left" w:pos="2790" w:leader="none"/>
           <w:tab w:val="right" w:pos="10800" w:leader="none"/>
         </w:tabs>
-        <w:rPr/>
-      </w:pPr>
-      <w:r>
-        <w:rPr>
-          <w:rFonts w:ascii="Cambria" w:hAnsi="Cambria"/>
+        <w:rPr>
+          <w:rFonts w:ascii="Carlito" w:hAnsi="Carlito"/>
+        </w:rPr>
+      </w:pPr>
+      <w:r>
+        <w:rPr>
+          <w:rFonts w:ascii="Carlito" w:hAnsi="Carlito"/>
+          <w:sz w:val="23"/>
+          <w:szCs w:val="23"/>
         </w:rPr>
         <w:t/>
       </w:r>
       <w:r>
         <w:rPr>
-          <w:rFonts w:cs="Arial" w:ascii="Cambria" w:hAnsi="Cambria"/>
+          <w:rFonts w:cs="Arial" w:ascii="Carlito" w:hAnsi="Carlito"/>
           <w:color w:val="222222"/>
+          <w:sz w:val="23"/>
+          <w:szCs w:val="23"/>
           <w:shd w:fill="FFFFFF" w:val="clear"/>
         </w:rPr>
         <w:t xml:space="preserve">  • </w:t>
       </w:r>
       <w:r>
         <w:rPr>
-          <w:rFonts w:ascii="Cambria" w:hAnsi="Cambria"/>
+          <w:rFonts w:ascii="Carlito" w:hAnsi="Carlito"/>
+          <w:sz w:val="23"/>
+          <w:szCs w:val="23"/>
         </w:rPr>
         <w:t>Serve as communication intermediary between project managers and the off-site IT team.</w:t>
       </w:r>
@@ -446,11 +524,15 @@
           <w:tab w:val="left" w:pos="2790" w:leader="none"/>
           <w:tab w:val="right" w:pos="10800" w:leader="none"/>
         </w:tabs>
-        <w:rPr/>
-      </w:pPr>
-      <w:r>
-        <w:rPr>
-          <w:rFonts w:ascii="Cambria" w:hAnsi="Cambria"/>
+        <w:rPr>
+          <w:rFonts w:ascii="Carlito" w:hAnsi="Carlito"/>
+        </w:rPr>
+      </w:pPr>
+      <w:r>
+        <w:rPr>
+          <w:rFonts w:ascii="Carlito" w:hAnsi="Carlito"/>
+          <w:sz w:val="23"/>
+          <w:szCs w:val="23"/>
         </w:rPr>
         <w:t/>
       </w:r>
@@ -462,12 +544,16 @@
           <w:tab w:val="left" w:pos="2790" w:leader="none"/>
           <w:tab w:val="right" w:pos="10800" w:leader="none"/>
         </w:tabs>
-        <w:rPr/>
-      </w:pPr>
-      <w:r>
-        <w:rPr>
-          <w:rFonts w:ascii="Cambria" w:hAnsi="Cambria"/>
+        <w:rPr>
+          <w:rFonts w:ascii="Carlito" w:hAnsi="Carlito"/>
+        </w:rPr>
+      </w:pPr>
+      <w:r>
+        <w:rPr>
+          <w:rFonts w:ascii="Carlito" w:hAnsi="Carlito"/>
           <w:i/>
+          <w:sz w:val="23"/>
+          <w:szCs w:val="23"/>
         </w:rPr>
         <w:t>FULL STACK DEVELOPER</w:t>
       </w:r>
@@ -479,11 +565,15 @@
           <w:tab w:val="left" w:pos="2790" w:leader="none"/>
           <w:tab w:val="right" w:pos="10800" w:leader="none"/>
         </w:tabs>
-        <w:rPr/>
-      </w:pPr>
-      <w:r>
-        <w:rPr>
-          <w:rFonts w:ascii="Cambria" w:hAnsi="Cambria"/>
+        <w:rPr>
+          <w:rFonts w:ascii="Carlito" w:hAnsi="Carlito"/>
+        </w:rPr>
+      </w:pPr>
+      <w:r>
+        <w:rPr>
+          <w:rFonts w:ascii="Carlito" w:hAnsi="Carlito"/>
+          <w:sz w:val="23"/>
+          <w:szCs w:val="23"/>
         </w:rPr>
         <w:t>Hartford Underground, Hartford, CT</w:t>
         <w:tab/>
@@ -497,25 +587,34 @@
           <w:tab w:val="left" w:pos="2790" w:leader="none"/>
           <w:tab w:val="right" w:pos="10800" w:leader="none"/>
         </w:tabs>
-        <w:rPr/>
-      </w:pPr>
-      <w:r>
-        <w:rPr>
-          <w:rFonts w:ascii="Cambria" w:hAnsi="Cambria"/>
+        <w:rPr>
+          <w:sz w:val="20"/>
+          <w:szCs w:val="20"/>
+        </w:rPr>
+      </w:pPr>
+      <w:r>
+        <w:rPr>
+          <w:rFonts w:ascii="Carlito" w:hAnsi="Carlito"/>
+          <w:sz w:val="23"/>
+          <w:szCs w:val="23"/>
         </w:rPr>
         <w:t/>
       </w:r>
       <w:r>
         <w:rPr>
-          <w:rFonts w:cs="Arial" w:ascii="Cambria" w:hAnsi="Cambria"/>
+          <w:rFonts w:cs="Arial" w:ascii="Carlito" w:hAnsi="Carlito"/>
           <w:color w:val="222222"/>
+          <w:sz w:val="23"/>
+          <w:szCs w:val="23"/>
           <w:shd w:fill="FFFFFF" w:val="clear"/>
         </w:rPr>
         <w:t xml:space="preserve">  • </w:t>
       </w:r>
       <w:r>
         <w:rPr>
-          <w:rFonts w:ascii="Cambria" w:hAnsi="Cambria"/>
+          <w:rFonts w:ascii="Carlito" w:hAnsi="Carlito"/>
+          <w:sz w:val="23"/>
+          <w:szCs w:val="23"/>
         </w:rPr>
         <w:t>Introduced PHP templating to maintain consistency of information across the website.</w:t>
       </w:r>
@@ -527,25 +626,33 @@
           <w:tab w:val="left" w:pos="2790" w:leader="none"/>
           <w:tab w:val="right" w:pos="10800" w:leader="none"/>
         </w:tabs>
-        <w:rPr/>
-      </w:pPr>
-      <w:r>
-        <w:rPr>
-          <w:rFonts w:ascii="Cambria" w:hAnsi="Cambria"/>
+        <w:rPr>
+          <w:rFonts w:ascii="Carlito" w:hAnsi="Carlito"/>
+        </w:rPr>
+      </w:pPr>
+      <w:r>
+        <w:rPr>
+          <w:rFonts w:ascii="Carlito" w:hAnsi="Carlito"/>
+          <w:sz w:val="23"/>
+          <w:szCs w:val="23"/>
         </w:rPr>
         <w:t/>
       </w:r>
       <w:r>
         <w:rPr>
-          <w:rFonts w:cs="Arial" w:ascii="Cambria" w:hAnsi="Cambria"/>
+          <w:rFonts w:cs="Arial" w:ascii="Carlito" w:hAnsi="Carlito"/>
           <w:color w:val="222222"/>
+          <w:sz w:val="23"/>
+          <w:szCs w:val="23"/>
           <w:shd w:fill="FFFFFF" w:val="clear"/>
         </w:rPr>
         <w:t xml:space="preserve">  • </w:t>
       </w:r>
       <w:r>
         <w:rPr>
-          <w:rFonts w:ascii="Cambria" w:hAnsi="Cambria"/>
+          <w:rFonts w:ascii="Carlito" w:hAnsi="Carlito"/>
+          <w:sz w:val="23"/>
+          <w:szCs w:val="23"/>
         </w:rPr>
         <w:t>Used responsive design to make their website mobile-friendly.</w:t>
       </w:r>
@@ -557,11 +664,15 @@
           <w:tab w:val="left" w:pos="2790" w:leader="none"/>
           <w:tab w:val="right" w:pos="10800" w:leader="none"/>
         </w:tabs>
-        <w:rPr/>
-      </w:pPr>
-      <w:r>
-        <w:rPr>
-          <w:rFonts w:ascii="Cambria" w:hAnsi="Cambria"/>
+        <w:rPr>
+          <w:rFonts w:ascii="Carlito" w:hAnsi="Carlito"/>
+        </w:rPr>
+      </w:pPr>
+      <w:r>
+        <w:rPr>
+          <w:rFonts w:ascii="Carlito" w:hAnsi="Carlito"/>
+          <w:sz w:val="23"/>
+          <w:szCs w:val="23"/>
         </w:rPr>
         <w:t/>
       </w:r>
@@ -573,12 +684,16 @@
           <w:tab w:val="left" w:pos="2790" w:leader="none"/>
           <w:tab w:val="right" w:pos="10800" w:leader="none"/>
         </w:tabs>
-        <w:rPr/>
-      </w:pPr>
-      <w:r>
-        <w:rPr>
-          <w:rFonts w:ascii="Cambria" w:hAnsi="Cambria"/>
+        <w:rPr>
+          <w:rFonts w:ascii="Carlito" w:hAnsi="Carlito"/>
+        </w:rPr>
+      </w:pPr>
+      <w:r>
+        <w:rPr>
+          <w:rFonts w:ascii="Carlito" w:hAnsi="Carlito"/>
           <w:i/>
+          <w:sz w:val="23"/>
+          <w:szCs w:val="23"/>
         </w:rPr>
         <w:t>WEB DEVELOPER</w:t>
       </w:r>
@@ -590,11 +705,15 @@
           <w:tab w:val="left" w:pos="2790" w:leader="none"/>
           <w:tab w:val="right" w:pos="10800" w:leader="none"/>
         </w:tabs>
-        <w:rPr/>
-      </w:pPr>
-      <w:r>
-        <w:rPr>
-          <w:rFonts w:ascii="Cambria" w:hAnsi="Cambria"/>
+        <w:rPr>
+          <w:rFonts w:ascii="Carlito" w:hAnsi="Carlito"/>
+        </w:rPr>
+      </w:pPr>
+      <w:r>
+        <w:rPr>
+          <w:rFonts w:ascii="Carlito" w:hAnsi="Carlito"/>
+          <w:sz w:val="23"/>
+          <w:szCs w:val="23"/>
         </w:rPr>
         <w:t>Connecticut Gubernatorial Campaign, Hartford, CT</w:t>
         <w:tab/>
@@ -608,25 +727,34 @@
           <w:tab w:val="left" w:pos="2790" w:leader="none"/>
           <w:tab w:val="right" w:pos="10800" w:leader="none"/>
         </w:tabs>
-        <w:rPr/>
-      </w:pPr>
-      <w:r>
-        <w:rPr>
-          <w:rFonts w:ascii="Cambria" w:hAnsi="Cambria"/>
+        <w:rPr>
+          <w:sz w:val="20"/>
+          <w:szCs w:val="20"/>
+        </w:rPr>
+      </w:pPr>
+      <w:r>
+        <w:rPr>
+          <w:rFonts w:ascii="Carlito" w:hAnsi="Carlito"/>
+          <w:sz w:val="23"/>
+          <w:szCs w:val="23"/>
         </w:rPr>
         <w:t/>
       </w:r>
       <w:r>
         <w:rPr>
-          <w:rFonts w:cs="Arial" w:ascii="Cambria" w:hAnsi="Cambria"/>
+          <w:rFonts w:cs="Arial" w:ascii="Carlito" w:hAnsi="Carlito"/>
           <w:color w:val="222222"/>
+          <w:sz w:val="23"/>
+          <w:szCs w:val="23"/>
           <w:shd w:fill="FFFFFF" w:val="clear"/>
         </w:rPr>
         <w:t xml:space="preserve">  • </w:t>
       </w:r>
       <w:r>
         <w:rPr>
-          <w:rFonts w:ascii="Cambria" w:hAnsi="Cambria"/>
+          <w:rFonts w:ascii="Carlito" w:hAnsi="Carlito"/>
+          <w:sz w:val="23"/>
+          <w:szCs w:val="23"/>
         </w:rPr>
         <w:t>Rewrote the website for the candidate’s running mate with a static site and provide ongoing support.</w:t>
       </w:r>
@@ -638,25 +766,33 @@
           <w:tab w:val="left" w:pos="2790" w:leader="none"/>
           <w:tab w:val="right" w:pos="10800" w:leader="none"/>
         </w:tabs>
-        <w:rPr/>
-      </w:pPr>
-      <w:r>
-        <w:rPr>
-          <w:rFonts w:ascii="Cambria" w:hAnsi="Cambria"/>
+        <w:rPr>
+          <w:rFonts w:ascii="Carlito" w:hAnsi="Carlito"/>
+        </w:rPr>
+      </w:pPr>
+      <w:r>
+        <w:rPr>
+          <w:rFonts w:ascii="Carlito" w:hAnsi="Carlito"/>
+          <w:sz w:val="23"/>
+          <w:szCs w:val="23"/>
         </w:rPr>
         <w:t/>
       </w:r>
       <w:r>
         <w:rPr>
-          <w:rFonts w:cs="Arial" w:ascii="Cambria" w:hAnsi="Cambria"/>
+          <w:rFonts w:cs="Arial" w:ascii="Carlito" w:hAnsi="Carlito"/>
           <w:color w:val="222222"/>
+          <w:sz w:val="23"/>
+          <w:szCs w:val="23"/>
           <w:shd w:fill="FFFFFF" w:val="clear"/>
         </w:rPr>
         <w:t xml:space="preserve">  • </w:t>
       </w:r>
       <w:r>
         <w:rPr>
-          <w:rFonts w:ascii="Cambria" w:hAnsi="Cambria"/>
+          <w:rFonts w:ascii="Carlito" w:hAnsi="Carlito"/>
+          <w:sz w:val="23"/>
+          <w:szCs w:val="23"/>
         </w:rPr>
         <w:t>Provided consulting with their affiliated PR firm to seek campaign materials for the website.</w:t>
       </w:r>
@@ -668,11 +804,15 @@
           <w:tab w:val="left" w:pos="2790" w:leader="none"/>
           <w:tab w:val="right" w:pos="10800" w:leader="none"/>
         </w:tabs>
-        <w:rPr/>
-      </w:pPr>
-      <w:r>
-        <w:rPr>
-          <w:rFonts w:ascii="Cambria" w:hAnsi="Cambria"/>
+        <w:rPr>
+          <w:rFonts w:ascii="Carlito" w:hAnsi="Carlito"/>
+        </w:rPr>
+      </w:pPr>
+      <w:r>
+        <w:rPr>
+          <w:rFonts w:ascii="Carlito" w:hAnsi="Carlito"/>
+          <w:sz w:val="23"/>
+          <w:szCs w:val="23"/>
         </w:rPr>
         <w:t/>
       </w:r>
@@ -684,12 +824,16 @@
           <w:tab w:val="left" w:pos="2790" w:leader="none"/>
           <w:tab w:val="right" w:pos="10800" w:leader="none"/>
         </w:tabs>
-        <w:rPr/>
-      </w:pPr>
-      <w:r>
-        <w:rPr>
-          <w:rFonts w:ascii="Cambria" w:hAnsi="Cambria"/>
+        <w:rPr>
+          <w:rFonts w:ascii="Carlito" w:hAnsi="Carlito"/>
+        </w:rPr>
+      </w:pPr>
+      <w:r>
+        <w:rPr>
+          <w:rFonts w:ascii="Carlito" w:hAnsi="Carlito"/>
           <w:i/>
+          <w:sz w:val="23"/>
+          <w:szCs w:val="23"/>
         </w:rPr>
         <w:t>REPOSITORY MAINTAINER</w:t>
       </w:r>
@@ -701,11 +845,15 @@
           <w:tab w:val="left" w:pos="2790" w:leader="none"/>
           <w:tab w:val="right" w:pos="10800" w:leader="none"/>
         </w:tabs>
-        <w:rPr/>
-      </w:pPr>
-      <w:r>
-        <w:rPr>
-          <w:rFonts w:ascii="Cambria" w:hAnsi="Cambria"/>
+        <w:rPr>
+          <w:rFonts w:ascii="Carlito" w:hAnsi="Carlito"/>
+        </w:rPr>
+      </w:pPr>
+      <w:r>
+        <w:rPr>
+          <w:rFonts w:ascii="Carlito" w:hAnsi="Carlito"/>
+          <w:sz w:val="23"/>
+          <w:szCs w:val="23"/>
         </w:rPr>
         <w:t>AMVernon Machine Learning Calendar, Hartford, CT</w:t>
         <w:tab/>
@@ -719,25 +867,34 @@
           <w:tab w:val="left" w:pos="2790" w:leader="none"/>
           <w:tab w:val="right" w:pos="10800" w:leader="none"/>
         </w:tabs>
-        <w:rPr/>
-      </w:pPr>
-      <w:r>
-        <w:rPr>
-          <w:rFonts w:ascii="Cambria" w:hAnsi="Cambria"/>
+        <w:rPr>
+          <w:sz w:val="20"/>
+          <w:szCs w:val="20"/>
+        </w:rPr>
+      </w:pPr>
+      <w:r>
+        <w:rPr>
+          <w:rFonts w:ascii="Carlito" w:hAnsi="Carlito"/>
+          <w:sz w:val="23"/>
+          <w:szCs w:val="23"/>
         </w:rPr>
         <w:t/>
       </w:r>
       <w:r>
         <w:rPr>
-          <w:rFonts w:cs="Arial" w:ascii="Cambria" w:hAnsi="Cambria"/>
+          <w:rFonts w:cs="Arial" w:ascii="Carlito" w:hAnsi="Carlito"/>
           <w:color w:val="222222"/>
+          <w:sz w:val="23"/>
+          <w:szCs w:val="23"/>
           <w:shd w:fill="FFFFFF" w:val="clear"/>
         </w:rPr>
         <w:t xml:space="preserve">  • </w:t>
       </w:r>
       <w:r>
         <w:rPr>
-          <w:rFonts w:ascii="Cambria" w:hAnsi="Cambria"/>
+          <w:rFonts w:ascii="Carlito" w:hAnsi="Carlito"/>
+          <w:sz w:val="23"/>
+          <w:szCs w:val="23"/>
         </w:rPr>
         <w:t>Used Naive Bayes Classification to generate Google Calendar events from a printable event calendar.</w:t>
       </w:r>
@@ -749,25 +906,33 @@
           <w:tab w:val="left" w:pos="2790" w:leader="none"/>
           <w:tab w:val="right" w:pos="10800" w:leader="none"/>
         </w:tabs>
-        <w:rPr/>
-      </w:pPr>
-      <w:r>
-        <w:rPr>
-          <w:rFonts w:ascii="Cambria" w:hAnsi="Cambria"/>
+        <w:rPr>
+          <w:rFonts w:ascii="Carlito" w:hAnsi="Carlito"/>
+        </w:rPr>
+      </w:pPr>
+      <w:r>
+        <w:rPr>
+          <w:rFonts w:ascii="Carlito" w:hAnsi="Carlito"/>
+          <w:sz w:val="23"/>
+          <w:szCs w:val="23"/>
         </w:rPr>
         <w:t/>
       </w:r>
       <w:r>
         <w:rPr>
-          <w:rFonts w:cs="Arial" w:ascii="Cambria" w:hAnsi="Cambria"/>
+          <w:rFonts w:cs="Arial" w:ascii="Carlito" w:hAnsi="Carlito"/>
           <w:color w:val="222222"/>
+          <w:sz w:val="23"/>
+          <w:szCs w:val="23"/>
           <w:shd w:fill="FFFFFF" w:val="clear"/>
         </w:rPr>
         <w:t xml:space="preserve">  • </w:t>
       </w:r>
       <w:r>
         <w:rPr>
-          <w:rFonts w:ascii="Cambria" w:hAnsi="Cambria"/>
+          <w:rFonts w:ascii="Carlito" w:hAnsi="Carlito"/>
+          <w:sz w:val="23"/>
+          <w:szCs w:val="23"/>
         </w:rPr>
         <w:t>Serialized events using Machine Learning, Regular Expressions, and Approximate String Matching.</w:t>
       </w:r>
@@ -779,25 +944,33 @@
           <w:tab w:val="left" w:pos="2790" w:leader="none"/>
           <w:tab w:val="right" w:pos="10800" w:leader="none"/>
         </w:tabs>
-        <w:rPr/>
-      </w:pPr>
-      <w:r>
-        <w:rPr>
-          <w:rFonts w:ascii="Cambria" w:hAnsi="Cambria"/>
+        <w:rPr>
+          <w:rFonts w:ascii="Carlito" w:hAnsi="Carlito"/>
+        </w:rPr>
+      </w:pPr>
+      <w:r>
+        <w:rPr>
+          <w:rFonts w:ascii="Carlito" w:hAnsi="Carlito"/>
+          <w:sz w:val="23"/>
+          <w:szCs w:val="23"/>
         </w:rPr>
         <w:t/>
       </w:r>
       <w:r>
         <w:rPr>
-          <w:rFonts w:cs="Arial" w:ascii="Cambria" w:hAnsi="Cambria"/>
+          <w:rFonts w:cs="Arial" w:ascii="Carlito" w:hAnsi="Carlito"/>
           <w:color w:val="222222"/>
+          <w:sz w:val="23"/>
+          <w:szCs w:val="23"/>
           <w:shd w:fill="FFFFFF" w:val="clear"/>
         </w:rPr>
         <w:t xml:space="preserve">  • </w:t>
       </w:r>
       <w:r>
         <w:rPr>
-          <w:rFonts w:ascii="Cambria" w:hAnsi="Cambria"/>
+          <w:rFonts w:ascii="Carlito" w:hAnsi="Carlito"/>
+          <w:sz w:val="23"/>
+          <w:szCs w:val="23"/>
         </w:rPr>
         <w:t>Packaged and published on the Python Package Index (PyPI) for use as both a script and a library.</w:t>
       </w:r>
@@ -809,11 +982,15 @@
           <w:tab w:val="left" w:pos="2790" w:leader="none"/>
           <w:tab w:val="right" w:pos="10800" w:leader="none"/>
         </w:tabs>
-        <w:rPr/>
-      </w:pPr>
-      <w:r>
-        <w:rPr>
-          <w:rFonts w:ascii="Cambria" w:hAnsi="Cambria"/>
+        <w:rPr>
+          <w:rFonts w:ascii="Carlito" w:hAnsi="Carlito"/>
+        </w:rPr>
+      </w:pPr>
+      <w:r>
+        <w:rPr>
+          <w:rFonts w:ascii="Carlito" w:hAnsi="Carlito"/>
+          <w:sz w:val="23"/>
+          <w:szCs w:val="23"/>
         </w:rPr>
         <w:t/>
       </w:r>
@@ -825,12 +1002,16 @@
           <w:tab w:val="left" w:pos="2790" w:leader="none"/>
           <w:tab w:val="right" w:pos="10800" w:leader="none"/>
         </w:tabs>
-        <w:rPr/>
-      </w:pPr>
-      <w:r>
-        <w:rPr>
-          <w:rFonts w:ascii="Cambria" w:hAnsi="Cambria"/>
+        <w:rPr>
+          <w:rFonts w:ascii="Carlito" w:hAnsi="Carlito"/>
+        </w:rPr>
+      </w:pPr>
+      <w:r>
+        <w:rPr>
+          <w:rFonts w:ascii="Carlito" w:hAnsi="Carlito"/>
           <w:i/>
+          <w:sz w:val="23"/>
+          <w:szCs w:val="23"/>
         </w:rPr>
         <w:t>LINUX AND PYTHON INSTRUCTOR</w:t>
       </w:r>
@@ -842,11 +1023,15 @@
           <w:tab w:val="left" w:pos="2790" w:leader="none"/>
           <w:tab w:val="right" w:pos="10800" w:leader="none"/>
         </w:tabs>
-        <w:rPr/>
-      </w:pPr>
-      <w:r>
-        <w:rPr>
-          <w:rFonts w:ascii="Cambria" w:hAnsi="Cambria"/>
+        <w:rPr>
+          <w:rFonts w:ascii="Carlito" w:hAnsi="Carlito"/>
+        </w:rPr>
+      </w:pPr>
+      <w:r>
+        <w:rPr>
+          <w:rFonts w:ascii="Carlito" w:hAnsi="Carlito"/>
+          <w:sz w:val="23"/>
+          <w:szCs w:val="23"/>
         </w:rPr>
         <w:t>Fairfield Warde High School, Fairfield, CT</w:t>
         <w:tab/>
@@ -860,25 +1045,34 @@
           <w:tab w:val="left" w:pos="2790" w:leader="none"/>
           <w:tab w:val="right" w:pos="10800" w:leader="none"/>
         </w:tabs>
-        <w:rPr/>
-      </w:pPr>
-      <w:r>
-        <w:rPr>
-          <w:rFonts w:ascii="Cambria" w:hAnsi="Cambria"/>
+        <w:rPr>
+          <w:sz w:val="20"/>
+          <w:szCs w:val="20"/>
+        </w:rPr>
+      </w:pPr>
+      <w:r>
+        <w:rPr>
+          <w:rFonts w:ascii="Carlito" w:hAnsi="Carlito"/>
+          <w:sz w:val="23"/>
+          <w:szCs w:val="23"/>
         </w:rPr>
         <w:t/>
       </w:r>
       <w:r>
         <w:rPr>
-          <w:rFonts w:cs="Arial" w:ascii="Cambria" w:hAnsi="Cambria"/>
+          <w:rFonts w:cs="Arial" w:ascii="Carlito" w:hAnsi="Carlito"/>
           <w:color w:val="222222"/>
+          <w:sz w:val="23"/>
+          <w:szCs w:val="23"/>
           <w:shd w:fill="FFFFFF" w:val="clear"/>
         </w:rPr>
         <w:t xml:space="preserve">  • </w:t>
       </w:r>
       <w:r>
         <w:rPr>
-          <w:rFonts w:ascii="Cambria" w:hAnsi="Cambria"/>
+          <w:rFonts w:ascii="Carlito" w:hAnsi="Carlito"/>
+          <w:sz w:val="23"/>
+          <w:szCs w:val="23"/>
         </w:rPr>
         <w:t>Taught an introductory course on how to use a Linux Terminal as well as how to program in Python.</w:t>
       </w:r>
@@ -890,25 +1084,33 @@
           <w:tab w:val="left" w:pos="2790" w:leader="none"/>
           <w:tab w:val="right" w:pos="10800" w:leader="none"/>
         </w:tabs>
-        <w:rPr/>
-      </w:pPr>
-      <w:r>
-        <w:rPr>
-          <w:rFonts w:ascii="Cambria" w:hAnsi="Cambria"/>
+        <w:rPr>
+          <w:rFonts w:ascii="Carlito" w:hAnsi="Carlito"/>
+        </w:rPr>
+      </w:pPr>
+      <w:r>
+        <w:rPr>
+          <w:rFonts w:ascii="Carlito" w:hAnsi="Carlito"/>
+          <w:sz w:val="23"/>
+          <w:szCs w:val="23"/>
         </w:rPr>
         <w:t/>
       </w:r>
       <w:r>
         <w:rPr>
-          <w:rFonts w:cs="Arial" w:ascii="Cambria" w:hAnsi="Cambria"/>
+          <w:rFonts w:cs="Arial" w:ascii="Carlito" w:hAnsi="Carlito"/>
           <w:color w:val="222222"/>
+          <w:sz w:val="23"/>
+          <w:szCs w:val="23"/>
           <w:shd w:fill="FFFFFF" w:val="clear"/>
         </w:rPr>
         <w:t xml:space="preserve">  • </w:t>
       </w:r>
       <w:r>
         <w:rPr>
-          <w:rFonts w:ascii="Cambria" w:hAnsi="Cambria"/>
+          <w:rFonts w:ascii="Carlito" w:hAnsi="Carlito"/>
+          <w:sz w:val="23"/>
+          <w:szCs w:val="23"/>
         </w:rPr>
         <w:t>Provided ongoing support to students who wish to apply their new skills at a hackathon.</w:t>
       </w:r>
@@ -920,25 +1122,33 @@
           <w:tab w:val="left" w:pos="2790" w:leader="none"/>
           <w:tab w:val="right" w:pos="10800" w:leader="none"/>
         </w:tabs>
-        <w:rPr/>
-      </w:pPr>
-      <w:r>
-        <w:rPr>
-          <w:rFonts w:ascii="Cambria" w:hAnsi="Cambria"/>
+        <w:rPr>
+          <w:rFonts w:ascii="Carlito" w:hAnsi="Carlito"/>
+        </w:rPr>
+      </w:pPr>
+      <w:r>
+        <w:rPr>
+          <w:rFonts w:ascii="Carlito" w:hAnsi="Carlito"/>
+          <w:sz w:val="23"/>
+          <w:szCs w:val="23"/>
         </w:rPr>
         <w:t/>
       </w:r>
       <w:r>
         <w:rPr>
-          <w:rFonts w:cs="Arial" w:ascii="Cambria" w:hAnsi="Cambria"/>
+          <w:rFonts w:cs="Arial" w:ascii="Carlito" w:hAnsi="Carlito"/>
           <w:color w:val="222222"/>
+          <w:sz w:val="23"/>
+          <w:szCs w:val="23"/>
           <w:shd w:fill="FFFFFF" w:val="clear"/>
         </w:rPr>
         <w:t xml:space="preserve">  • </w:t>
       </w:r>
       <w:r>
         <w:rPr>
-          <w:rFonts w:ascii="Cambria" w:hAnsi="Cambria"/>
+          <w:rFonts w:ascii="Carlito" w:hAnsi="Carlito"/>
+          <w:sz w:val="23"/>
+          <w:szCs w:val="23"/>
         </w:rPr>
         <w:t>Offered course materials and exercises on my personal course website using Moodle.</w:t>
       </w:r>
@@ -950,11 +1160,15 @@
           <w:tab w:val="left" w:pos="2790" w:leader="none"/>
           <w:tab w:val="right" w:pos="10800" w:leader="none"/>
         </w:tabs>
-        <w:rPr/>
-      </w:pPr>
-      <w:r>
-        <w:rPr>
-          <w:rFonts w:ascii="Cambria" w:hAnsi="Cambria"/>
+        <w:rPr>
+          <w:rFonts w:ascii="Carlito" w:hAnsi="Carlito"/>
+        </w:rPr>
+      </w:pPr>
+      <w:r>
+        <w:rPr>
+          <w:rFonts w:ascii="Carlito" w:hAnsi="Carlito"/>
+          <w:sz w:val="23"/>
+          <w:szCs w:val="23"/>
         </w:rPr>
         <w:t/>
       </w:r>
@@ -966,12 +1180,16 @@
           <w:tab w:val="left" w:pos="2790" w:leader="none"/>
           <w:tab w:val="right" w:pos="10800" w:leader="none"/>
         </w:tabs>
-        <w:rPr/>
-      </w:pPr>
-      <w:r>
-        <w:rPr>
-          <w:rFonts w:ascii="Cambria" w:hAnsi="Cambria"/>
+        <w:rPr>
+          <w:rFonts w:ascii="Carlito" w:hAnsi="Carlito"/>
+        </w:rPr>
+      </w:pPr>
+      <w:r>
+        <w:rPr>
+          <w:rFonts w:ascii="Carlito" w:hAnsi="Carlito"/>
           <w:i/>
+          <w:sz w:val="23"/>
+          <w:szCs w:val="23"/>
         </w:rPr>
         <w:t>ANDROID DEVELOPER</w:t>
       </w:r>
@@ -983,11 +1201,15 @@
           <w:tab w:val="left" w:pos="2790" w:leader="none"/>
           <w:tab w:val="right" w:pos="10800" w:leader="none"/>
         </w:tabs>
-        <w:rPr/>
-      </w:pPr>
-      <w:r>
-        <w:rPr>
-          <w:rFonts w:ascii="Cambria" w:hAnsi="Cambria"/>
+        <w:rPr>
+          <w:rFonts w:ascii="Carlito" w:hAnsi="Carlito"/>
+        </w:rPr>
+      </w:pPr>
+      <w:r>
+        <w:rPr>
+          <w:rFonts w:ascii="Carlito" w:hAnsi="Carlito"/>
+          <w:sz w:val="23"/>
+          <w:szCs w:val="23"/>
         </w:rPr>
         <w:t>Android Security Risk Assessment, Storrs, CT</w:t>
         <w:tab/>
@@ -1001,25 +1223,34 @@
           <w:tab w:val="left" w:pos="2790" w:leader="none"/>
           <w:tab w:val="right" w:pos="10800" w:leader="none"/>
         </w:tabs>
-        <w:rPr/>
-      </w:pPr>
-      <w:r>
-        <w:rPr>
-          <w:rFonts w:ascii="Cambria" w:hAnsi="Cambria"/>
+        <w:rPr>
+          <w:sz w:val="20"/>
+          <w:szCs w:val="20"/>
+        </w:rPr>
+      </w:pPr>
+      <w:r>
+        <w:rPr>
+          <w:rFonts w:ascii="Carlito" w:hAnsi="Carlito"/>
+          <w:sz w:val="23"/>
+          <w:szCs w:val="23"/>
         </w:rPr>
         <w:t/>
       </w:r>
       <w:r>
         <w:rPr>
-          <w:rFonts w:cs="Arial" w:ascii="Cambria" w:hAnsi="Cambria"/>
+          <w:rFonts w:cs="Arial" w:ascii="Carlito" w:hAnsi="Carlito"/>
           <w:color w:val="222222"/>
+          <w:sz w:val="23"/>
+          <w:szCs w:val="23"/>
           <w:shd w:fill="FFFFFF" w:val="clear"/>
         </w:rPr>
         <w:t xml:space="preserve">  • </w:t>
       </w:r>
       <w:r>
         <w:rPr>
-          <w:rFonts w:ascii="Cambria" w:hAnsi="Cambria"/>
+          <w:rFonts w:ascii="Carlito" w:hAnsi="Carlito"/>
+          <w:sz w:val="23"/>
+          <w:szCs w:val="23"/>
         </w:rPr>
         <w:t>Wrote the Android client to interface with a Flask REST API hosted on an Nginx/Gunicorn server.</w:t>
       </w:r>
@@ -1031,25 +1262,33 @@
           <w:tab w:val="left" w:pos="2790" w:leader="none"/>
           <w:tab w:val="right" w:pos="10800" w:leader="none"/>
         </w:tabs>
-        <w:rPr/>
-      </w:pPr>
-      <w:r>
-        <w:rPr>
-          <w:rFonts w:ascii="Cambria" w:hAnsi="Cambria"/>
+        <w:rPr>
+          <w:rFonts w:ascii="Carlito" w:hAnsi="Carlito"/>
+        </w:rPr>
+      </w:pPr>
+      <w:r>
+        <w:rPr>
+          <w:rFonts w:ascii="Carlito" w:hAnsi="Carlito"/>
+          <w:sz w:val="23"/>
+          <w:szCs w:val="23"/>
         </w:rPr>
         <w:t/>
       </w:r>
       <w:r>
         <w:rPr>
-          <w:rFonts w:cs="Arial" w:ascii="Cambria" w:hAnsi="Cambria"/>
+          <w:rFonts w:cs="Arial" w:ascii="Carlito" w:hAnsi="Carlito"/>
           <w:color w:val="222222"/>
+          <w:sz w:val="23"/>
+          <w:szCs w:val="23"/>
           <w:shd w:fill="FFFFFF" w:val="clear"/>
         </w:rPr>
         <w:t xml:space="preserve">  • </w:t>
       </w:r>
       <w:r>
         <w:rPr>
-          <w:rFonts w:ascii="Cambria" w:hAnsi="Cambria"/>
+          <w:rFonts w:ascii="Carlito" w:hAnsi="Carlito"/>
+          <w:sz w:val="23"/>
+          <w:szCs w:val="23"/>
         </w:rPr>
         <w:t>Configured Celery and Redis to enable the use of asynchronous tasks and enable greater concurrency.</w:t>
       </w:r>
@@ -1061,11 +1300,15 @@
           <w:tab w:val="left" w:pos="2790" w:leader="none"/>
           <w:tab w:val="right" w:pos="10800" w:leader="none"/>
         </w:tabs>
-        <w:rPr/>
-      </w:pPr>
-      <w:r>
-        <w:rPr>
-          <w:rFonts w:ascii="Cambria" w:hAnsi="Cambria"/>
+        <w:rPr>
+          <w:rFonts w:ascii="Carlito" w:hAnsi="Carlito"/>
+        </w:rPr>
+      </w:pPr>
+      <w:r>
+        <w:rPr>
+          <w:rFonts w:ascii="Carlito" w:hAnsi="Carlito"/>
+          <w:sz w:val="23"/>
+          <w:szCs w:val="23"/>
         </w:rPr>
         <w:t/>
       </w:r>
@@ -1085,7 +1328,7 @@
       </w:pPr>
       <w:r>
         <w:rPr>
-          <w:rFonts w:ascii="Cambria" w:hAnsi="Cambria"/>
+          <w:rFonts w:ascii="Carlito" w:hAnsi="Carlito"/>
           <w:b/>
         </w:rPr>
         <w:t>HELPFUL LINKS</w:t>
@@ -1098,7 +1341,9 @@
           <w:tab w:val="left" w:pos="2790" w:leader="none"/>
           <w:tab w:val="right" w:pos="10800" w:leader="none"/>
         </w:tabs>
-        <w:rPr/>
+        <w:rPr>
+          <w:rFonts w:ascii="Courier New" w:hAnsi="Courier New"/>
+        </w:rPr>
       </w:pPr>
       <w:r>
         <w:rPr>

</xml_diff>

<commit_message>
Use f-strings and update txt to use Jinja2 as well
</commit_message>
<xml_diff>
--- a/Vincent_Chov_resume.docx
+++ b/Vincent_Chov_resume.docx
@@ -1341,9 +1341,7 @@
           <w:tab w:val="left" w:pos="2790" w:leader="none"/>
           <w:tab w:val="right" w:pos="10800" w:leader="none"/>
         </w:tabs>
-        <w:rPr>
-          <w:rFonts w:ascii="Courier New" w:hAnsi="Courier New"/>
-        </w:rPr>
+        <w:rPr/>
       </w:pPr>
       <w:r>
         <w:rPr>
@@ -1351,7 +1349,39 @@
           <w:sz w:val="21"/>
           <w:szCs w:val="21"/>
         </w:rPr>
-        <w:t>links = [‘vincentchov.com/{x}’.</w:t>
+        <w:t>links = [</w:t>
+      </w:r>
+      <w:r>
+        <w:rPr>
+          <w:rFonts w:cs="Consolas" w:ascii="Courier New" w:hAnsi="Courier New"/>
+          <w:sz w:val="21"/>
+          <w:szCs w:val="21"/>
+        </w:rPr>
+        <w:t>f</w:t>
+      </w:r>
+      <w:r>
+        <w:rPr>
+          <w:rFonts w:cs="Consolas" w:ascii="Courier New" w:hAnsi="Courier New"/>
+          <w:sz w:val="21"/>
+          <w:szCs w:val="21"/>
+        </w:rPr>
+        <w:t>‘vincentchov.com/{</w:t>
+      </w:r>
+      <w:r>
+        <w:rPr>
+          <w:rFonts w:cs="Consolas" w:ascii="Courier New" w:hAnsi="Courier New"/>
+          <w:sz w:val="21"/>
+          <w:szCs w:val="21"/>
+        </w:rPr>
+        <w:t>page</w:t>
+      </w:r>
+      <w:r>
+        <w:rPr>
+          <w:rFonts w:cs="Consolas" w:ascii="Courier New" w:hAnsi="Courier New"/>
+          <w:sz w:val="21"/>
+          <w:szCs w:val="21"/>
+        </w:rPr>
+        <w:t xml:space="preserve">}’ </w:t>
       </w:r>
       <w:r>
         <w:rPr>
@@ -1360,7 +1390,7 @@
           <w:sz w:val="21"/>
           <w:szCs w:val="21"/>
         </w:rPr>
-        <w:t>format</w:t>
+        <w:t>for</w:t>
       </w:r>
       <w:r>
         <w:rPr>
@@ -1368,16 +1398,7 @@
           <w:sz w:val="21"/>
           <w:szCs w:val="21"/>
         </w:rPr>
-        <w:t xml:space="preserve">(x) </w:t>
-      </w:r>
-      <w:r>
-        <w:rPr>
-          <w:rFonts w:cs="Consolas" w:ascii="Courier New" w:hAnsi="Courier New"/>
-          <w:b/>
-          <w:sz w:val="21"/>
-          <w:szCs w:val="21"/>
-        </w:rPr>
-        <w:t>for</w:t>
+        <w:t xml:space="preserve"> </w:t>
       </w:r>
       <w:r>
         <w:rPr>
@@ -1385,7 +1406,15 @@
           <w:sz w:val="21"/>
           <w:szCs w:val="21"/>
         </w:rPr>
-        <w:t xml:space="preserve"> x </w:t>
+        <w:t>page</w:t>
+      </w:r>
+      <w:r>
+        <w:rPr>
+          <w:rFonts w:cs="Consolas" w:ascii="Courier New" w:hAnsi="Courier New"/>
+          <w:sz w:val="21"/>
+          <w:szCs w:val="21"/>
+        </w:rPr>
+        <w:t xml:space="preserve"> </w:t>
       </w:r>
       <w:r>
         <w:rPr>

</xml_diff>

<commit_message>
Replace CT Governor volunteering with Politics Reborn
</commit_message>
<xml_diff>
--- a/Vincent_Chov_resume.docx
+++ b/Vincent_Chov_resume.docx
@@ -339,6 +339,146 @@
           <w:sz w:val="23"/>
           <w:szCs w:val="23"/>
         </w:rPr>
+        <w:t>SOFTWARE DEVELOPER (REMOTE VOLUNTEER)</w:t>
+      </w:r>
+    </w:p>
+    <w:p>
+      <w:pPr>
+        <w:pStyle w:val="Normal"/>
+        <w:tabs>
+          <w:tab w:val="left" w:pos="2790" w:leader="none"/>
+          <w:tab w:val="right" w:pos="10800" w:leader="none"/>
+        </w:tabs>
+        <w:rPr>
+          <w:rFonts w:ascii="Carlito" w:hAnsi="Carlito"/>
+        </w:rPr>
+      </w:pPr>
+      <w:r>
+        <w:rPr>
+          <w:rFonts w:ascii="Carlito" w:hAnsi="Carlito"/>
+          <w:sz w:val="23"/>
+          <w:szCs w:val="23"/>
+        </w:rPr>
+        <w:t>Politics Reborn, New York City, NY</w:t>
+        <w:tab/>
+        <w:t>FEBRUARY 2018 - PRESENT</w:t>
+      </w:r>
+    </w:p>
+    <w:p>
+      <w:pPr>
+        <w:pStyle w:val="Normal"/>
+        <w:tabs>
+          <w:tab w:val="left" w:pos="2790" w:leader="none"/>
+          <w:tab w:val="right" w:pos="10800" w:leader="none"/>
+        </w:tabs>
+        <w:rPr>
+          <w:sz w:val="20"/>
+          <w:szCs w:val="20"/>
+        </w:rPr>
+      </w:pPr>
+      <w:r>
+        <w:rPr>
+          <w:rFonts w:ascii="Carlito" w:hAnsi="Carlito"/>
+          <w:sz w:val="23"/>
+          <w:szCs w:val="23"/>
+        </w:rPr>
+        <w:t/>
+      </w:r>
+      <w:r>
+        <w:rPr>
+          <w:rFonts w:cs="Arial" w:ascii="Carlito" w:hAnsi="Carlito"/>
+          <w:color w:val="222222"/>
+          <w:sz w:val="23"/>
+          <w:szCs w:val="23"/>
+          <w:shd w:fill="FFFFFF" w:val="clear"/>
+        </w:rPr>
+        <w:t xml:space="preserve">  • </w:t>
+      </w:r>
+      <w:r>
+        <w:rPr>
+          <w:rFonts w:ascii="Carlito" w:hAnsi="Carlito"/>
+          <w:sz w:val="23"/>
+          <w:szCs w:val="23"/>
+        </w:rPr>
+        <w:t>Designed, developed, and delivered a matchmaking application to rank the compatibility of volunteers.</w:t>
+      </w:r>
+    </w:p>
+    <w:p>
+      <w:pPr>
+        <w:pStyle w:val="Normal"/>
+        <w:tabs>
+          <w:tab w:val="left" w:pos="2790" w:leader="none"/>
+          <w:tab w:val="right" w:pos="10800" w:leader="none"/>
+        </w:tabs>
+        <w:rPr>
+          <w:rFonts w:ascii="Carlito" w:hAnsi="Carlito"/>
+        </w:rPr>
+      </w:pPr>
+      <w:r>
+        <w:rPr>
+          <w:rFonts w:ascii="Carlito" w:hAnsi="Carlito"/>
+          <w:sz w:val="23"/>
+          <w:szCs w:val="23"/>
+        </w:rPr>
+        <w:t/>
+      </w:r>
+      <w:r>
+        <w:rPr>
+          <w:rFonts w:cs="Arial" w:ascii="Carlito" w:hAnsi="Carlito"/>
+          <w:color w:val="222222"/>
+          <w:sz w:val="23"/>
+          <w:szCs w:val="23"/>
+          <w:shd w:fill="FFFFFF" w:val="clear"/>
+        </w:rPr>
+        <w:t xml:space="preserve">  • </w:t>
+      </w:r>
+      <w:r>
+        <w:rPr>
+          <w:rFonts w:ascii="Carlito" w:hAnsi="Carlito"/>
+          <w:sz w:val="23"/>
+          <w:szCs w:val="23"/>
+        </w:rPr>
+        <w:t>Streamlined the process of matching potential volunteers with each other based on their political priorities.</w:t>
+      </w:r>
+    </w:p>
+    <w:p>
+      <w:pPr>
+        <w:pStyle w:val="Normal"/>
+        <w:tabs>
+          <w:tab w:val="left" w:pos="2790" w:leader="none"/>
+          <w:tab w:val="right" w:pos="10800" w:leader="none"/>
+        </w:tabs>
+        <w:rPr>
+          <w:rFonts w:ascii="Carlito" w:hAnsi="Carlito"/>
+        </w:rPr>
+      </w:pPr>
+      <w:r>
+        <w:rPr>
+          <w:rFonts w:ascii="Carlito" w:hAnsi="Carlito"/>
+          <w:sz w:val="23"/>
+          <w:szCs w:val="23"/>
+        </w:rPr>
+        <w:t/>
+      </w:r>
+    </w:p>
+    <w:p>
+      <w:pPr>
+        <w:pStyle w:val="Normal"/>
+        <w:tabs>
+          <w:tab w:val="left" w:pos="2790" w:leader="none"/>
+          <w:tab w:val="right" w:pos="10800" w:leader="none"/>
+        </w:tabs>
+        <w:rPr>
+          <w:rFonts w:ascii="Carlito" w:hAnsi="Carlito"/>
+        </w:rPr>
+      </w:pPr>
+      <w:r>
+        <w:rPr>
+          <w:rFonts w:ascii="Carlito" w:hAnsi="Carlito"/>
+          <w:i/>
+          <w:sz w:val="23"/>
+          <w:szCs w:val="23"/>
+        </w:rPr>
         <w:t>SOFTWARE ENGINEER</w:t>
       </w:r>
     </w:p>
@@ -695,147 +835,7 @@
           <w:sz w:val="23"/>
           <w:szCs w:val="23"/>
         </w:rPr>
-        <w:t>WEB DEVELOPER</w:t>
-      </w:r>
-    </w:p>
-    <w:p>
-      <w:pPr>
-        <w:pStyle w:val="Normal"/>
-        <w:tabs>
-          <w:tab w:val="left" w:pos="2790" w:leader="none"/>
-          <w:tab w:val="right" w:pos="10800" w:leader="none"/>
-        </w:tabs>
-        <w:rPr>
-          <w:rFonts w:ascii="Carlito" w:hAnsi="Carlito"/>
-        </w:rPr>
-      </w:pPr>
-      <w:r>
-        <w:rPr>
-          <w:rFonts w:ascii="Carlito" w:hAnsi="Carlito"/>
-          <w:sz w:val="23"/>
-          <w:szCs w:val="23"/>
-        </w:rPr>
-        <w:t>Connecticut Gubernatorial Campaign, Hartford, CT</w:t>
-        <w:tab/>
-        <w:t>NOVEMBER 2017 - FEBRUARY 2018</w:t>
-      </w:r>
-    </w:p>
-    <w:p>
-      <w:pPr>
-        <w:pStyle w:val="Normal"/>
-        <w:tabs>
-          <w:tab w:val="left" w:pos="2790" w:leader="none"/>
-          <w:tab w:val="right" w:pos="10800" w:leader="none"/>
-        </w:tabs>
-        <w:rPr>
-          <w:sz w:val="20"/>
-          <w:szCs w:val="20"/>
-        </w:rPr>
-      </w:pPr>
-      <w:r>
-        <w:rPr>
-          <w:rFonts w:ascii="Carlito" w:hAnsi="Carlito"/>
-          <w:sz w:val="23"/>
-          <w:szCs w:val="23"/>
-        </w:rPr>
-        <w:t/>
-      </w:r>
-      <w:r>
-        <w:rPr>
-          <w:rFonts w:cs="Arial" w:ascii="Carlito" w:hAnsi="Carlito"/>
-          <w:color w:val="222222"/>
-          <w:sz w:val="23"/>
-          <w:szCs w:val="23"/>
-          <w:shd w:fill="FFFFFF" w:val="clear"/>
-        </w:rPr>
-        <w:t xml:space="preserve">  • </w:t>
-      </w:r>
-      <w:r>
-        <w:rPr>
-          <w:rFonts w:ascii="Carlito" w:hAnsi="Carlito"/>
-          <w:sz w:val="23"/>
-          <w:szCs w:val="23"/>
-        </w:rPr>
-        <w:t>Rewrote the website for the candidate’s running mate with a static site and provide ongoing support.</w:t>
-      </w:r>
-    </w:p>
-    <w:p>
-      <w:pPr>
-        <w:pStyle w:val="Normal"/>
-        <w:tabs>
-          <w:tab w:val="left" w:pos="2790" w:leader="none"/>
-          <w:tab w:val="right" w:pos="10800" w:leader="none"/>
-        </w:tabs>
-        <w:rPr>
-          <w:rFonts w:ascii="Carlito" w:hAnsi="Carlito"/>
-        </w:rPr>
-      </w:pPr>
-      <w:r>
-        <w:rPr>
-          <w:rFonts w:ascii="Carlito" w:hAnsi="Carlito"/>
-          <w:sz w:val="23"/>
-          <w:szCs w:val="23"/>
-        </w:rPr>
-        <w:t/>
-      </w:r>
-      <w:r>
-        <w:rPr>
-          <w:rFonts w:cs="Arial" w:ascii="Carlito" w:hAnsi="Carlito"/>
-          <w:color w:val="222222"/>
-          <w:sz w:val="23"/>
-          <w:szCs w:val="23"/>
-          <w:shd w:fill="FFFFFF" w:val="clear"/>
-        </w:rPr>
-        <w:t xml:space="preserve">  • </w:t>
-      </w:r>
-      <w:r>
-        <w:rPr>
-          <w:rFonts w:ascii="Carlito" w:hAnsi="Carlito"/>
-          <w:sz w:val="23"/>
-          <w:szCs w:val="23"/>
-        </w:rPr>
-        <w:t>Provided consulting with their affiliated PR firm to seek campaign materials for the website.</w:t>
-      </w:r>
-    </w:p>
-    <w:p>
-      <w:pPr>
-        <w:pStyle w:val="Normal"/>
-        <w:tabs>
-          <w:tab w:val="left" w:pos="2790" w:leader="none"/>
-          <w:tab w:val="right" w:pos="10800" w:leader="none"/>
-        </w:tabs>
-        <w:rPr>
-          <w:rFonts w:ascii="Carlito" w:hAnsi="Carlito"/>
-        </w:rPr>
-      </w:pPr>
-      <w:r>
-        <w:rPr>
-          <w:rFonts w:ascii="Carlito" w:hAnsi="Carlito"/>
-          <w:sz w:val="23"/>
-          <w:szCs w:val="23"/>
-        </w:rPr>
-        <w:t/>
-      </w:r>
-    </w:p>
-    <w:p>
-      <w:pPr>
-        <w:pStyle w:val="Normal"/>
-        <w:tabs>
-          <w:tab w:val="left" w:pos="2790" w:leader="none"/>
-          <w:tab w:val="right" w:pos="10800" w:leader="none"/>
-        </w:tabs>
-        <w:rPr>
-          <w:rFonts w:ascii="Carlito" w:hAnsi="Carlito"/>
-        </w:rPr>
-      </w:pPr>
-      <w:r>
-        <w:rPr>
-          <w:rFonts w:ascii="Carlito" w:hAnsi="Carlito"/>
-          <w:i/>
-          <w:sz w:val="23"/>
-          <w:szCs w:val="23"/>
-        </w:rPr>
-        <w:t>REPOSITORY MAINTAINER</w:t>
+        <w:t>PYTHON DEVELOPER</w:t>
       </w:r>
     </w:p>
     <w:p>
@@ -857,7 +857,7 @@
         </w:rPr>
         <w:t>AMVernon Machine Learning Calendar, Hartford, CT</w:t>
         <w:tab/>
-        <w:t>AUGUST 2017</w:t>
+        <w:t>AUGUST 2017 - PRESENT</w:t>
       </w:r>
     </w:p>
     <w:p>

</xml_diff>

<commit_message>
Updated descriptions and formatting
</commit_message>
<xml_diff>
--- a/Vincent_Chov_resume.docx
+++ b/Vincent_Chov_resume.docx
@@ -400,7 +400,7 @@
           <w:sz w:val="23"/>
           <w:szCs w:val="23"/>
         </w:rPr>
-        <w:t>Designed, developed, and delivered a matchmaking application to rank the compatibility of volunteers.</w:t>
+        <w:t>Designed, developed, and delivered a matchmaking application to rank volunteer compatibility.</w:t>
       </w:r>
     </w:p>
     <w:p>
@@ -438,7 +438,7 @@
           <w:sz w:val="23"/>
           <w:szCs w:val="23"/>
         </w:rPr>
-        <w:t>Streamlined the process of matching potential volunteers with each other based on their political priorities.</w:t>
+        <w:t>Streamlined the process of matching potential volunteers based on their political priorities.</w:t>
       </w:r>
     </w:p>
     <w:p>
@@ -676,6 +676,44 @@
         </w:rPr>
         <w:t/>
       </w:r>
+      <w:r>
+        <w:rPr>
+          <w:rFonts w:cs="Arial" w:ascii="Carlito" w:hAnsi="Carlito"/>
+          <w:color w:val="222222"/>
+          <w:sz w:val="23"/>
+          <w:szCs w:val="23"/>
+          <w:shd w:fill="FFFFFF" w:val="clear"/>
+        </w:rPr>
+        <w:t xml:space="preserve">  • </w:t>
+      </w:r>
+      <w:r>
+        <w:rPr>
+          <w:rFonts w:ascii="Carlito" w:hAnsi="Carlito"/>
+          <w:sz w:val="23"/>
+          <w:szCs w:val="23"/>
+        </w:rPr>
+        <w:t>Office Manager who helps maintain and educate colleagues on the security procedure.</w:t>
+      </w:r>
+    </w:p>
+    <w:p>
+      <w:pPr>
+        <w:pStyle w:val="Normal"/>
+        <w:tabs>
+          <w:tab w:val="left" w:pos="2790" w:leader="none"/>
+          <w:tab w:val="right" w:pos="10800" w:leader="none"/>
+        </w:tabs>
+        <w:rPr>
+          <w:rFonts w:ascii="Carlito" w:hAnsi="Carlito"/>
+        </w:rPr>
+      </w:pPr>
+      <w:r>
+        <w:rPr>
+          <w:rFonts w:ascii="Carlito" w:hAnsi="Carlito"/>
+          <w:sz w:val="23"/>
+          <w:szCs w:val="23"/>
+        </w:rPr>
+        <w:t/>
+      </w:r>
     </w:p>
     <w:p>
       <w:pPr>
@@ -816,6 +854,44 @@
         </w:rPr>
         <w:t/>
       </w:r>
+      <w:r>
+        <w:rPr>
+          <w:rFonts w:cs="Arial" w:ascii="Carlito" w:hAnsi="Carlito"/>
+          <w:color w:val="222222"/>
+          <w:sz w:val="23"/>
+          <w:szCs w:val="23"/>
+          <w:shd w:fill="FFFFFF" w:val="clear"/>
+        </w:rPr>
+        <w:t xml:space="preserve">  • </w:t>
+      </w:r>
+      <w:r>
+        <w:rPr>
+          <w:rFonts w:ascii="Carlito" w:hAnsi="Carlito"/>
+          <w:sz w:val="23"/>
+          <w:szCs w:val="23"/>
+        </w:rPr>
+        <w:t>Wrote web crawler to automate event coordination process.</w:t>
+      </w:r>
+    </w:p>
+    <w:p>
+      <w:pPr>
+        <w:pStyle w:val="Normal"/>
+        <w:tabs>
+          <w:tab w:val="left" w:pos="2790" w:leader="none"/>
+          <w:tab w:val="right" w:pos="10800" w:leader="none"/>
+        </w:tabs>
+        <w:rPr>
+          <w:rFonts w:ascii="Carlito" w:hAnsi="Carlito"/>
+        </w:rPr>
+      </w:pPr>
+      <w:r>
+        <w:rPr>
+          <w:rFonts w:ascii="Carlito" w:hAnsi="Carlito"/>
+          <w:sz w:val="23"/>
+          <w:szCs w:val="23"/>
+        </w:rPr>
+        <w:t/>
+      </w:r>
     </w:p>
     <w:p>
       <w:pPr>
@@ -1113,184 +1189,6 @@
           <w:szCs w:val="23"/>
         </w:rPr>
         <w:t>Provided ongoing support to students who wish to apply their new skills at a hackathon.</w:t>
-      </w:r>
-    </w:p>
-    <w:p>
-      <w:pPr>
-        <w:pStyle w:val="Normal"/>
-        <w:tabs>
-          <w:tab w:val="left" w:pos="2790" w:leader="none"/>
-          <w:tab w:val="right" w:pos="10800" w:leader="none"/>
-        </w:tabs>
-        <w:rPr>
-          <w:rFonts w:ascii="Carlito" w:hAnsi="Carlito"/>
-        </w:rPr>
-      </w:pPr>
-      <w:r>
-        <w:rPr>
-          <w:rFonts w:ascii="Carlito" w:hAnsi="Carlito"/>
-          <w:sz w:val="23"/>
-          <w:szCs w:val="23"/>
-        </w:rPr>
-        <w:t/>
-      </w:r>
-      <w:r>
-        <w:rPr>
-          <w:rFonts w:cs="Arial" w:ascii="Carlito" w:hAnsi="Carlito"/>
-          <w:color w:val="222222"/>
-          <w:sz w:val="23"/>
-          <w:szCs w:val="23"/>
-          <w:shd w:fill="FFFFFF" w:val="clear"/>
-        </w:rPr>
-        <w:t xml:space="preserve">  • </w:t>
-      </w:r>
-      <w:r>
-        <w:rPr>
-          <w:rFonts w:ascii="Carlito" w:hAnsi="Carlito"/>
-          <w:sz w:val="23"/>
-          <w:szCs w:val="23"/>
-        </w:rPr>
-        <w:t>Offered course materials and exercises on my personal course website using Moodle.</w:t>
-      </w:r>
-    </w:p>
-    <w:p>
-      <w:pPr>
-        <w:pStyle w:val="Normal"/>
-        <w:tabs>
-          <w:tab w:val="left" w:pos="2790" w:leader="none"/>
-          <w:tab w:val="right" w:pos="10800" w:leader="none"/>
-        </w:tabs>
-        <w:rPr>
-          <w:rFonts w:ascii="Carlito" w:hAnsi="Carlito"/>
-        </w:rPr>
-      </w:pPr>
-      <w:r>
-        <w:rPr>
-          <w:rFonts w:ascii="Carlito" w:hAnsi="Carlito"/>
-          <w:sz w:val="23"/>
-          <w:szCs w:val="23"/>
-        </w:rPr>
-        <w:t/>
-      </w:r>
-    </w:p>
-    <w:p>
-      <w:pPr>
-        <w:pStyle w:val="Normal"/>
-        <w:tabs>
-          <w:tab w:val="left" w:pos="2790" w:leader="none"/>
-          <w:tab w:val="right" w:pos="10800" w:leader="none"/>
-        </w:tabs>
-        <w:rPr>
-          <w:rFonts w:ascii="Carlito" w:hAnsi="Carlito"/>
-        </w:rPr>
-      </w:pPr>
-      <w:r>
-        <w:rPr>
-          <w:rFonts w:ascii="Carlito" w:hAnsi="Carlito"/>
-          <w:i/>
-          <w:sz w:val="23"/>
-          <w:szCs w:val="23"/>
-        </w:rPr>
-        <w:t>ANDROID DEVELOPER</w:t>
-      </w:r>
-    </w:p>
-    <w:p>
-      <w:pPr>
-        <w:pStyle w:val="Normal"/>
-        <w:tabs>
-          <w:tab w:val="left" w:pos="2790" w:leader="none"/>
-          <w:tab w:val="right" w:pos="10800" w:leader="none"/>
-        </w:tabs>
-        <w:rPr>
-          <w:rFonts w:ascii="Carlito" w:hAnsi="Carlito"/>
-        </w:rPr>
-      </w:pPr>
-      <w:r>
-        <w:rPr>
-          <w:rFonts w:ascii="Carlito" w:hAnsi="Carlito"/>
-          <w:sz w:val="23"/>
-          <w:szCs w:val="23"/>
-        </w:rPr>
-        <w:t>Android Security Risk Assessment, Storrs, CT</w:t>
-        <w:tab/>
-        <w:t>AUGUST 2016 - MAY 2017</w:t>
-      </w:r>
-    </w:p>
-    <w:p>
-      <w:pPr>
-        <w:pStyle w:val="Normal"/>
-        <w:tabs>
-          <w:tab w:val="left" w:pos="2790" w:leader="none"/>
-          <w:tab w:val="right" w:pos="10800" w:leader="none"/>
-        </w:tabs>
-        <w:rPr>
-          <w:sz w:val="20"/>
-          <w:szCs w:val="20"/>
-        </w:rPr>
-      </w:pPr>
-      <w:r>
-        <w:rPr>
-          <w:rFonts w:ascii="Carlito" w:hAnsi="Carlito"/>
-          <w:sz w:val="23"/>
-          <w:szCs w:val="23"/>
-        </w:rPr>
-        <w:t/>
-      </w:r>
-      <w:r>
-        <w:rPr>
-          <w:rFonts w:cs="Arial" w:ascii="Carlito" w:hAnsi="Carlito"/>
-          <w:color w:val="222222"/>
-          <w:sz w:val="23"/>
-          <w:szCs w:val="23"/>
-          <w:shd w:fill="FFFFFF" w:val="clear"/>
-        </w:rPr>
-        <w:t xml:space="preserve">  • </w:t>
-      </w:r>
-      <w:r>
-        <w:rPr>
-          <w:rFonts w:ascii="Carlito" w:hAnsi="Carlito"/>
-          <w:sz w:val="23"/>
-          <w:szCs w:val="23"/>
-        </w:rPr>
-        <w:t>Wrote the Android client to interface with a Flask REST API hosted on an Nginx/Gunicorn server.</w:t>
-      </w:r>
-    </w:p>
-    <w:p>
-      <w:pPr>
-        <w:pStyle w:val="Normal"/>
-        <w:tabs>
-          <w:tab w:val="left" w:pos="2790" w:leader="none"/>
-          <w:tab w:val="right" w:pos="10800" w:leader="none"/>
-        </w:tabs>
-        <w:rPr>
-          <w:rFonts w:ascii="Carlito" w:hAnsi="Carlito"/>
-        </w:rPr>
-      </w:pPr>
-      <w:r>
-        <w:rPr>
-          <w:rFonts w:ascii="Carlito" w:hAnsi="Carlito"/>
-          <w:sz w:val="23"/>
-          <w:szCs w:val="23"/>
-        </w:rPr>
-        <w:t/>
-      </w:r>
-      <w:r>
-        <w:rPr>
-          <w:rFonts w:cs="Arial" w:ascii="Carlito" w:hAnsi="Carlito"/>
-          <w:color w:val="222222"/>
-          <w:sz w:val="23"/>
-          <w:szCs w:val="23"/>
-          <w:shd w:fill="FFFFFF" w:val="clear"/>
-        </w:rPr>
-        <w:t xml:space="preserve">  • </w:t>
-      </w:r>
-      <w:r>
-        <w:rPr>
-          <w:rFonts w:ascii="Carlito" w:hAnsi="Carlito"/>
-          <w:sz w:val="23"/>
-          <w:szCs w:val="23"/>
-        </w:rPr>
-        <w:t>Configured Celery and Redis to enable the use of asynchronous tasks and enable greater concurrency.</w:t>
       </w:r>
     </w:p>
     <w:p>

</xml_diff>

<commit_message>
Swap the Python developer role for the Android role
</commit_message>
<xml_diff>
--- a/Vincent_Chov_resume.docx
+++ b/Vincent_Chov_resume.docx
@@ -94,14 +94,14 @@
         </w:tblCellMar>
       </w:tblPr>
       <w:tblGrid>
-        <w:gridCol w:w="5113"/>
-        <w:gridCol w:w="5110"/>
+        <w:gridCol w:w="6840"/>
+        <w:gridCol w:w="3383"/>
       </w:tblGrid>
       <w:tr>
         <w:trPr/>
         <w:tc>
           <w:tcPr>
-            <w:tcW w:w="5113" w:type="dxa"/>
+            <w:tcW w:w="6840" w:type="dxa"/>
             <w:tcBorders/>
             <w:shd w:fill="auto" w:val="clear"/>
           </w:tcPr>
@@ -124,7 +124,7 @@
         </w:tc>
         <w:tc>
           <w:tcPr>
-            <w:tcW w:w="5110" w:type="dxa"/>
+            <w:tcW w:w="3383" w:type="dxa"/>
             <w:tcBorders/>
             <w:shd w:fill="auto" w:val="clear"/>
           </w:tcPr>
@@ -151,7 +151,7 @@
         <w:trPr/>
         <w:tc>
           <w:tcPr>
-            <w:tcW w:w="5113" w:type="dxa"/>
+            <w:tcW w:w="6840" w:type="dxa"/>
             <w:tcBorders/>
             <w:shd w:fill="auto" w:val="clear"/>
           </w:tcPr>
@@ -174,7 +174,7 @@
         </w:tc>
         <w:tc>
           <w:tcPr>
-            <w:tcW w:w="5110" w:type="dxa"/>
+            <w:tcW w:w="3383" w:type="dxa"/>
             <w:tcBorders/>
             <w:shd w:fill="auto" w:val="clear"/>
           </w:tcPr>
@@ -449,7 +449,7 @@
               <w:rPr>
                 <w:rFonts w:ascii="Carlito" w:hAnsi="Carlito"/>
               </w:rPr>
-              <w:t>C, C#, Docker, Go, Haskell, Kubernetes, MongoDB, Redis, Standard ML</w:t>
+              <w:t>C, C#, Docker, Go, Haskell, Kubernetes, MongoDB, Redis, SocketIO</w:t>
             </w:r>
           </w:p>
         </w:tc>
@@ -513,14 +513,14 @@
         </w:tblCellMar>
       </w:tblPr>
       <w:tblGrid>
-        <w:gridCol w:w="5113"/>
-        <w:gridCol w:w="5110"/>
+        <w:gridCol w:w="6840"/>
+        <w:gridCol w:w="3383"/>
       </w:tblGrid>
       <w:tr>
         <w:trPr/>
         <w:tc>
           <w:tcPr>
-            <w:tcW w:w="5113" w:type="dxa"/>
+            <w:tcW w:w="6840" w:type="dxa"/>
             <w:tcBorders/>
             <w:shd w:fill="auto" w:val="clear"/>
           </w:tcPr>
@@ -545,7 +545,7 @@
         </w:tc>
         <w:tc>
           <w:tcPr>
-            <w:tcW w:w="5110" w:type="dxa"/>
+            <w:tcW w:w="3383" w:type="dxa"/>
             <w:tcBorders/>
             <w:shd w:fill="auto" w:val="clear"/>
           </w:tcPr>
@@ -565,7 +565,7 @@
         <w:trPr/>
         <w:tc>
           <w:tcPr>
-            <w:tcW w:w="5113" w:type="dxa"/>
+            <w:tcW w:w="6840" w:type="dxa"/>
             <w:tcBorders/>
             <w:shd w:fill="auto" w:val="clear"/>
           </w:tcPr>
@@ -589,7 +589,7 @@
         </w:tc>
         <w:tc>
           <w:tcPr>
-            <w:tcW w:w="5110" w:type="dxa"/>
+            <w:tcW w:w="3383" w:type="dxa"/>
             <w:tcBorders/>
             <w:shd w:fill="auto" w:val="clear"/>
           </w:tcPr>
@@ -777,14 +777,14 @@
         </w:tblCellMar>
       </w:tblPr>
       <w:tblGrid>
-        <w:gridCol w:w="5113"/>
-        <w:gridCol w:w="5110"/>
+        <w:gridCol w:w="6840"/>
+        <w:gridCol w:w="3383"/>
       </w:tblGrid>
       <w:tr>
         <w:trPr/>
         <w:tc>
           <w:tcPr>
-            <w:tcW w:w="5113" w:type="dxa"/>
+            <w:tcW w:w="6840" w:type="dxa"/>
             <w:tcBorders/>
             <w:shd w:fill="auto" w:val="clear"/>
           </w:tcPr>
@@ -809,7 +809,7 @@
         </w:tc>
         <w:tc>
           <w:tcPr>
-            <w:tcW w:w="5110" w:type="dxa"/>
+            <w:tcW w:w="3383" w:type="dxa"/>
             <w:tcBorders/>
             <w:shd w:fill="auto" w:val="clear"/>
           </w:tcPr>
@@ -829,7 +829,7 @@
         <w:trPr/>
         <w:tc>
           <w:tcPr>
-            <w:tcW w:w="5113" w:type="dxa"/>
+            <w:tcW w:w="6840" w:type="dxa"/>
             <w:tcBorders/>
             <w:shd w:fill="auto" w:val="clear"/>
           </w:tcPr>
@@ -853,7 +853,7 @@
         </w:tc>
         <w:tc>
           <w:tcPr>
-            <w:tcW w:w="5110" w:type="dxa"/>
+            <w:tcW w:w="3383" w:type="dxa"/>
             <w:tcBorders/>
             <w:shd w:fill="auto" w:val="clear"/>
           </w:tcPr>
@@ -872,7 +872,7 @@
               <w:rPr>
                 <w:rFonts w:ascii="Carlito" w:hAnsi="Carlito"/>
               </w:rPr>
-              <w:t>JUNE 2017 - PRESENT</w:t>
+              <w:t> </w:t>
             </w:r>
           </w:p>
         </w:tc>
@@ -1009,7 +1009,7 @@
           <w:rFonts w:ascii="Carlito" w:hAnsi="Carlito"/>
           <w:b/>
         </w:rPr>
-        <w:t>CONTRACT/SHORT-TERM EXPERIENCE</w:t>
+        <w:t>CONTRACT/PROJECT/VOLUNTEER EXPERIENCE</w:t>
       </w:r>
     </w:p>
     <w:tbl>
@@ -1026,14 +1026,14 @@
         </w:tblCellMar>
       </w:tblPr>
       <w:tblGrid>
-        <w:gridCol w:w="5113"/>
-        <w:gridCol w:w="5110"/>
+        <w:gridCol w:w="6840"/>
+        <w:gridCol w:w="3383"/>
       </w:tblGrid>
       <w:tr>
         <w:trPr/>
         <w:tc>
           <w:tcPr>
-            <w:tcW w:w="5113" w:type="dxa"/>
+            <w:tcW w:w="6840" w:type="dxa"/>
             <w:tcBorders/>
             <w:shd w:fill="auto" w:val="clear"/>
           </w:tcPr>
@@ -1052,13 +1052,13 @@
                 <w:rFonts w:ascii="Carlito" w:hAnsi="Carlito"/>
                 <w:i/>
               </w:rPr>
-              <w:t>PYTHON DEVELOPER / REPOSITORY MAINTAINER</w:t>
+              <w:t>ANDROID/JAVA DEVELOPER</w:t>
             </w:r>
           </w:p>
         </w:tc>
         <w:tc>
           <w:tcPr>
-            <w:tcW w:w="5110" w:type="dxa"/>
+            <w:tcW w:w="3383" w:type="dxa"/>
             <w:tcBorders/>
             <w:shd w:fill="auto" w:val="clear"/>
           </w:tcPr>
@@ -1078,7 +1078,7 @@
         <w:trPr/>
         <w:tc>
           <w:tcPr>
-            <w:tcW w:w="5113" w:type="dxa"/>
+            <w:tcW w:w="6840" w:type="dxa"/>
             <w:tcBorders/>
             <w:shd w:fill="auto" w:val="clear"/>
           </w:tcPr>
@@ -1096,13 +1096,13 @@
               <w:rPr>
                 <w:rFonts w:ascii="Carlito" w:hAnsi="Carlito"/>
               </w:rPr>
-              <w:t>AMVernon Machine Learning Calendar, Remote</w:t>
+              <w:t>Android Security Risk Assessment (Senior Design Project), Storrs, CT</w:t>
             </w:r>
           </w:p>
         </w:tc>
         <w:tc>
           <w:tcPr>
-            <w:tcW w:w="5110" w:type="dxa"/>
+            <w:tcW w:w="3383" w:type="dxa"/>
             <w:tcBorders/>
             <w:shd w:fill="auto" w:val="clear"/>
           </w:tcPr>
@@ -1121,7 +1121,7 @@
               <w:rPr>
                 <w:rFonts w:ascii="Carlito" w:hAnsi="Carlito"/>
               </w:rPr>
-              <w:t>AUGUST 2017 - PRESENT</w:t>
+              <w:t>AUGUST 2016 - MAY 2017</w:t>
             </w:r>
           </w:p>
         </w:tc>
@@ -1155,7 +1155,7 @@
         <w:rPr>
           <w:rFonts w:ascii="Carlito" w:hAnsi="Carlito"/>
         </w:rPr>
-        <w:t>Used Naive Bayes Classification to generate Google Calendar events from a printable event calendar.</w:t>
+        <w:t>Wrote the Android client using Java to interface with a Flask API hosted on an Nginx/Gunicorn server.</w:t>
       </w:r>
     </w:p>
     <w:p>
@@ -1186,7 +1186,38 @@
         <w:rPr>
           <w:rFonts w:ascii="Carlito" w:hAnsi="Carlito"/>
         </w:rPr>
-        <w:t>Packaged and published on the Python Package Index (PyPI) for use as both a script and a library.</w:t>
+        <w:t>Configured Celery and Redis to asynchronously run the Java-based testing algorithm.</w:t>
+      </w:r>
+    </w:p>
+    <w:p>
+      <w:pPr>
+        <w:pStyle w:val="Normal"/>
+        <w:tabs>
+          <w:tab w:val="left" w:pos="2790" w:leader="none"/>
+          <w:tab w:val="right" w:pos="10800" w:leader="none"/>
+        </w:tabs>
+        <w:spacing w:lineRule="auto" w:line="276"/>
+        <w:rPr/>
+      </w:pPr>
+      <w:r>
+        <w:rPr>
+          <w:rFonts w:ascii="Carlito" w:hAnsi="Carlito"/>
+        </w:rPr>
+        <w:t/>
+      </w:r>
+      <w:r>
+        <w:rPr>
+          <w:rFonts w:cs="Arial" w:ascii="Carlito" w:hAnsi="Carlito"/>
+          <w:color w:val="222222"/>
+          <w:shd w:fill="FFFFFF" w:val="clear"/>
+        </w:rPr>
+        <w:t xml:space="preserve">  • </w:t>
+      </w:r>
+      <w:r>
+        <w:rPr>
+          <w:rFonts w:ascii="Carlito" w:hAnsi="Carlito"/>
+        </w:rPr>
+        <w:t>Published the application on the Google Play store.</w:t>
       </w:r>
     </w:p>
     <w:p>
@@ -1220,14 +1251,14 @@
         </w:tblCellMar>
       </w:tblPr>
       <w:tblGrid>
-        <w:gridCol w:w="5113"/>
-        <w:gridCol w:w="5110"/>
+        <w:gridCol w:w="6840"/>
+        <w:gridCol w:w="3383"/>
       </w:tblGrid>
       <w:tr>
         <w:trPr/>
         <w:tc>
           <w:tcPr>
-            <w:tcW w:w="5113" w:type="dxa"/>
+            <w:tcW w:w="6840" w:type="dxa"/>
             <w:tcBorders/>
             <w:shd w:fill="auto" w:val="clear"/>
           </w:tcPr>
@@ -1252,7 +1283,7 @@
         </w:tc>
         <w:tc>
           <w:tcPr>
-            <w:tcW w:w="5110" w:type="dxa"/>
+            <w:tcW w:w="3383" w:type="dxa"/>
             <w:tcBorders/>
             <w:shd w:fill="auto" w:val="clear"/>
           </w:tcPr>
@@ -1272,7 +1303,7 @@
         <w:trPr/>
         <w:tc>
           <w:tcPr>
-            <w:tcW w:w="5113" w:type="dxa"/>
+            <w:tcW w:w="6840" w:type="dxa"/>
             <w:tcBorders/>
             <w:shd w:fill="auto" w:val="clear"/>
           </w:tcPr>
@@ -1296,7 +1327,7 @@
         </w:tc>
         <w:tc>
           <w:tcPr>
-            <w:tcW w:w="5110" w:type="dxa"/>
+            <w:tcW w:w="3383" w:type="dxa"/>
             <w:tcBorders/>
             <w:shd w:fill="auto" w:val="clear"/>
           </w:tcPr>
@@ -1429,7 +1460,7 @@
           <w:tab w:val="left" w:pos="2790" w:leader="none"/>
           <w:tab w:val="right" w:pos="10800" w:leader="none"/>
         </w:tabs>
-        <w:spacing w:lineRule="auto" w:line="276"/>
+        <w:spacing w:lineRule="auto" w:line="240"/>
         <w:rPr>
           <w:rFonts w:ascii="Courier New" w:hAnsi="Courier New" w:cs="Consolas"/>
         </w:rPr>
@@ -1448,7 +1479,7 @@
           <w:tab w:val="left" w:pos="2790" w:leader="none"/>
           <w:tab w:val="right" w:pos="10800" w:leader="none"/>
         </w:tabs>
-        <w:spacing w:lineRule="auto" w:line="276"/>
+        <w:spacing w:lineRule="auto" w:line="240"/>
         <w:rPr>
           <w:rFonts w:ascii="Courier New" w:hAnsi="Courier New" w:cs="Consolas"/>
         </w:rPr>
@@ -1473,7 +1504,7 @@
           <w:tab w:val="left" w:pos="2790" w:leader="none"/>
           <w:tab w:val="right" w:pos="10800" w:leader="none"/>
         </w:tabs>
-        <w:spacing w:lineRule="auto" w:line="276"/>
+        <w:spacing w:lineRule="auto" w:line="240"/>
         <w:rPr>
           <w:rFonts w:ascii="Courier New" w:hAnsi="Courier New" w:cs="Consolas"/>
         </w:rPr>
@@ -1518,7 +1549,7 @@
           <w:tab w:val="left" w:pos="2790" w:leader="none"/>
           <w:tab w:val="right" w:pos="10980" w:leader="none"/>
         </w:tabs>
-        <w:spacing w:lineRule="auto" w:line="276"/>
+        <w:spacing w:lineRule="auto" w:line="240"/>
         <w:rPr/>
       </w:pPr>
       <w:r>

</xml_diff>

<commit_message>
Emphasize Python experience at PSI
</commit_message>
<xml_diff>
--- a/Vincent_Chov_resume.docx
+++ b/Vincent_Chov_resume.docx
@@ -675,7 +675,7 @@
         <w:rPr>
           <w:rFonts w:ascii="Carlito" w:hAnsi="Carlito"/>
         </w:rPr>
-        <w:t>Perform database migrations to use SQL Server and integrate a React Native timesheet application.</w:t>
+        <w:t>Perform database migrations to use SQL Server and create a temporary Python/Flask front-end.</w:t>
       </w:r>
     </w:p>
     <w:p>
@@ -708,7 +708,7 @@
         <w:rPr>
           <w:rFonts w:ascii="Carlito" w:hAnsi="Carlito"/>
         </w:rPr>
-        <w:t>Serve as communication intermediary between project manager and the Florida IT team.</w:t>
+        <w:t>Package and deploy Python applications using PyInstaller and the Fabric build automation tool.</w:t>
       </w:r>
     </w:p>
     <w:p>
@@ -741,7 +741,7 @@
         <w:rPr>
           <w:rFonts w:ascii="Carlito" w:hAnsi="Carlito"/>
         </w:rPr>
-        <w:t>Automate data analysis on the health of Pratt &amp; Whitney engine test facilities.</w:t>
+        <w:t>Automate data analysis on the health of Pratt &amp; Whitney engine test facilities using Python/Pandas.</w:t>
       </w:r>
     </w:p>
     <w:p>

</xml_diff>

<commit_message>
Get rid of AMVernon position
</commit_message>
<xml_diff>
--- a/Vincent_Chov_resume.docx
+++ b/Vincent_Chov_resume.docx
@@ -449,7 +449,7 @@
               <w:rPr>
                 <w:rFonts w:ascii="Carlito" w:hAnsi="Carlito"/>
               </w:rPr>
-              <w:t>C, C#, Docker, Go, Haskell, Kubernetes, MongoDB, Redis, SocketIO</w:t>
+              <w:t>C, C#, Docker, Go, Haskell, Kubernetes, MongoDB, Redis, Standard ML</w:t>
             </w:r>
           </w:p>
         </w:tc>
@@ -1052,7 +1052,7 @@
                 <w:rFonts w:ascii="Carlito" w:hAnsi="Carlito"/>
                 <w:i/>
               </w:rPr>
-              <w:t>ANDROID/JAVA DEVELOPER</w:t>
+              <w:t>FULL STACK DEVELOPER</w:t>
             </w:r>
           </w:p>
         </w:tc>
@@ -1096,7 +1096,7 @@
               <w:rPr>
                 <w:rFonts w:ascii="Carlito" w:hAnsi="Carlito"/>
               </w:rPr>
-              <w:t>Android Security Risk Assessment (Senior Design Project), Storrs, CT</w:t>
+              <w:t>Hartford Underground, Remote</w:t>
             </w:r>
           </w:p>
         </w:tc>
@@ -1121,7 +1121,7 @@
               <w:rPr>
                 <w:rFonts w:ascii="Carlito" w:hAnsi="Carlito"/>
               </w:rPr>
-              <w:t>AUGUST 2016 - MAY 2017</w:t>
+              <w:t>JANUARY 2017 - PRESENT</w:t>
             </w:r>
           </w:p>
         </w:tc>
@@ -1155,7 +1155,7 @@
         <w:rPr>
           <w:rFonts w:ascii="Carlito" w:hAnsi="Carlito"/>
         </w:rPr>
-        <w:t>Wrote the Android client using Java to interface with a Flask API hosted on an Nginx/Gunicorn server.</w:t>
+        <w:t>Introduced PHP templating to maintain consistency of information across the website.</w:t>
       </w:r>
     </w:p>
     <w:p>
@@ -1186,7 +1186,7 @@
         <w:rPr>
           <w:rFonts w:ascii="Carlito" w:hAnsi="Carlito"/>
         </w:rPr>
-        <w:t>Configured Celery and Redis to asynchronously run the Java-based testing algorithm.</w:t>
+        <w:t>Used responsive design to make their website mobile-friendly.</w:t>
       </w:r>
     </w:p>
     <w:p>
@@ -1217,7 +1217,7 @@
         <w:rPr>
           <w:rFonts w:ascii="Carlito" w:hAnsi="Carlito"/>
         </w:rPr>
-        <w:t>Published the application on the Google Play store.</w:t>
+        <w:t>Wrote web crawler to automate Swing dance event coordination process.</w:t>
       </w:r>
     </w:p>
     <w:p>

</xml_diff>

<commit_message>
Add Harvard, remove Linux and Python volunteering
</commit_message>
<xml_diff>
--- a/Vincent_Chov_resume.docx
+++ b/Vincent_Chov_resume.docx
@@ -151,7 +151,8 @@
         <w:trPr/>
         <w:tc>
           <w:tcPr>
-            <w:tcW w:w="6840" w:type="dxa"/>
+            <w:tcW w:w="10223" w:type="dxa"/>
+            <w:gridSpan w:val="2"/>
             <w:tcBorders/>
             <w:shd w:fill="auto" w:val="clear"/>
           </w:tcPr>
@@ -172,9 +173,74 @@
             </w:r>
           </w:p>
         </w:tc>
+      </w:tr>
+    </w:tbl>
+    <w:p>
+      <w:pPr>
+        <w:pStyle w:val="Normal"/>
+        <w:tabs>
+          <w:tab w:val="right" w:pos="10800" w:leader="none"/>
+        </w:tabs>
+        <w:spacing w:lineRule="auto" w:line="276"/>
+        <w:rPr>
+          <w:rFonts w:ascii="Carlito" w:hAnsi="Carlito"/>
+          <w:sz w:val="20"/>
+          <w:szCs w:val="20"/>
+        </w:rPr>
+      </w:pPr>
+      <w:r>
+        <w:rPr>
+          <w:rFonts w:ascii="Carlito" w:hAnsi="Carlito"/>
+          <w:sz w:val="20"/>
+          <w:szCs w:val="20"/>
+        </w:rPr>
+      </w:r>
+    </w:p>
+    <w:tbl>
+      <w:tblPr>
+        <w:tblW w:w="5000" w:type="pct"/>
+        <w:jc w:val="left"/>
+        <w:tblInd w:w="0" w:type="dxa"/>
+        <w:tblBorders/>
+        <w:tblCellMar>
+          <w:top w:w="0" w:type="dxa"/>
+          <w:left w:w="0" w:type="dxa"/>
+          <w:bottom w:w="0" w:type="dxa"/>
+          <w:right w:w="0" w:type="dxa"/>
+        </w:tblCellMar>
+      </w:tblPr>
+      <w:tblGrid>
+        <w:gridCol w:w="6839"/>
+        <w:gridCol w:w="3384"/>
+      </w:tblGrid>
+      <w:tr>
+        <w:trPr/>
         <w:tc>
           <w:tcPr>
-            <w:tcW w:w="3383" w:type="dxa"/>
+            <w:tcW w:w="6839" w:type="dxa"/>
+            <w:tcBorders/>
+            <w:shd w:fill="auto" w:val="clear"/>
+          </w:tcPr>
+          <w:p>
+            <w:pPr>
+              <w:pStyle w:val="Normal"/>
+              <w:tabs>
+                <w:tab w:val="right" w:pos="10800" w:leader="none"/>
+              </w:tabs>
+              <w:spacing w:lineRule="auto" w:line="276"/>
+              <w:rPr/>
+            </w:pPr>
+            <w:r>
+              <w:rPr>
+                <w:rFonts w:ascii="Carlito" w:hAnsi="Carlito"/>
+              </w:rPr>
+              <w:t>HARVARD UNIVERSITY, EXTENSION SCHOOL, Cambridge, MA</w:t>
+            </w:r>
+          </w:p>
+        </w:tc>
+        <w:tc>
+          <w:tcPr>
+            <w:tcW w:w="3384" w:type="dxa"/>
             <w:tcBorders/>
             <w:shd w:fill="auto" w:val="clear"/>
           </w:tcPr>
@@ -189,7 +255,37 @@
               <w:rPr/>
             </w:pPr>
             <w:r>
-              <w:rPr/>
+              <w:rPr>
+                <w:rFonts w:ascii="Carlito" w:hAnsi="Carlito"/>
+              </w:rPr>
+              <w:t>JANUARY 2019 - PRESENT</w:t>
+            </w:r>
+          </w:p>
+        </w:tc>
+      </w:tr>
+      <w:tr>
+        <w:trPr/>
+        <w:tc>
+          <w:tcPr>
+            <w:tcW w:w="10223" w:type="dxa"/>
+            <w:gridSpan w:val="2"/>
+            <w:tcBorders/>
+            <w:shd w:fill="auto" w:val="clear"/>
+          </w:tcPr>
+          <w:p>
+            <w:pPr>
+              <w:pStyle w:val="Normal"/>
+              <w:tabs>
+                <w:tab w:val="right" w:pos="10800" w:leader="none"/>
+              </w:tabs>
+              <w:spacing w:lineRule="auto" w:line="276"/>
+              <w:rPr/>
+            </w:pPr>
+            <w:r>
+              <w:rPr>
+                <w:rFonts w:ascii="Carlito" w:hAnsi="Carlito"/>
+              </w:rPr>
+              <w:t>Non-degree with intent to obtain Master of Liberal Arts in Software Engineering</w:t>
             </w:r>
           </w:p>
         </w:tc>
@@ -1218,200 +1314,6 @@
           <w:rFonts w:ascii="Carlito" w:hAnsi="Carlito"/>
         </w:rPr>
         <w:t>Wrote web crawler to automate Swing dance event coordination process.</w:t>
-      </w:r>
-    </w:p>
-    <w:p>
-      <w:pPr>
-        <w:pStyle w:val="Normal"/>
-        <w:tabs>
-          <w:tab w:val="left" w:pos="2790" w:leader="none"/>
-          <w:tab w:val="right" w:pos="10800" w:leader="none"/>
-        </w:tabs>
-        <w:spacing w:lineRule="auto" w:line="276"/>
-        <w:rPr/>
-      </w:pPr>
-      <w:r>
-        <w:rPr>
-          <w:rFonts w:ascii="Carlito" w:hAnsi="Carlito"/>
-        </w:rPr>
-        <w:t/>
-      </w:r>
-    </w:p>
-    <w:tbl>
-      <w:tblPr>
-        <w:tblW w:w="5000" w:type="pct"/>
-        <w:jc w:val="left"/>
-        <w:tblInd w:w="0" w:type="dxa"/>
-        <w:tblBorders/>
-        <w:tblCellMar>
-          <w:top w:w="0" w:type="dxa"/>
-          <w:left w:w="0" w:type="dxa"/>
-          <w:bottom w:w="0" w:type="dxa"/>
-          <w:right w:w="0" w:type="dxa"/>
-        </w:tblCellMar>
-      </w:tblPr>
-      <w:tblGrid>
-        <w:gridCol w:w="6840"/>
-        <w:gridCol w:w="3383"/>
-      </w:tblGrid>
-      <w:tr>
-        <w:trPr/>
-        <w:tc>
-          <w:tcPr>
-            <w:tcW w:w="6840" w:type="dxa"/>
-            <w:tcBorders/>
-            <w:shd w:fill="auto" w:val="clear"/>
-          </w:tcPr>
-          <w:p>
-            <w:pPr>
-              <w:pStyle w:val="Normal"/>
-              <w:tabs>
-                <w:tab w:val="left" w:pos="2790" w:leader="none"/>
-                <w:tab w:val="right" w:pos="10800" w:leader="none"/>
-              </w:tabs>
-              <w:spacing w:lineRule="auto" w:line="276"/>
-              <w:rPr/>
-            </w:pPr>
-            <w:r>
-              <w:rPr>
-                <w:rFonts w:ascii="Carlito" w:hAnsi="Carlito"/>
-                <w:i/>
-              </w:rPr>
-              <w:t>LINUX AND PYTHON INSTRUCTOR</w:t>
-            </w:r>
-          </w:p>
-        </w:tc>
-        <w:tc>
-          <w:tcPr>
-            <w:tcW w:w="3383" w:type="dxa"/>
-            <w:tcBorders/>
-            <w:shd w:fill="auto" w:val="clear"/>
-          </w:tcPr>
-          <w:p>
-            <w:pPr>
-              <w:pStyle w:val="TableContents"/>
-              <w:spacing w:lineRule="auto" w:line="276"/>
-              <w:rPr/>
-            </w:pPr>
-            <w:r>
-              <w:rPr/>
-            </w:r>
-          </w:p>
-        </w:tc>
-      </w:tr>
-      <w:tr>
-        <w:trPr/>
-        <w:tc>
-          <w:tcPr>
-            <w:tcW w:w="6840" w:type="dxa"/>
-            <w:tcBorders/>
-            <w:shd w:fill="auto" w:val="clear"/>
-          </w:tcPr>
-          <w:p>
-            <w:pPr>
-              <w:pStyle w:val="Normal"/>
-              <w:tabs>
-                <w:tab w:val="left" w:pos="2790" w:leader="none"/>
-                <w:tab w:val="right" w:pos="10800" w:leader="none"/>
-              </w:tabs>
-              <w:spacing w:lineRule="auto" w:line="276"/>
-              <w:rPr/>
-            </w:pPr>
-            <w:r>
-              <w:rPr>
-                <w:rFonts w:ascii="Carlito" w:hAnsi="Carlito"/>
-              </w:rPr>
-              <w:t>Fairfield Warde High School, Fairfield, CT</w:t>
-            </w:r>
-          </w:p>
-        </w:tc>
-        <w:tc>
-          <w:tcPr>
-            <w:tcW w:w="3383" w:type="dxa"/>
-            <w:tcBorders/>
-            <w:shd w:fill="auto" w:val="clear"/>
-          </w:tcPr>
-          <w:p>
-            <w:pPr>
-              <w:pStyle w:val="Normal"/>
-              <w:tabs>
-                <w:tab w:val="left" w:pos="2790" w:leader="none"/>
-                <w:tab w:val="right" w:pos="10800" w:leader="none"/>
-              </w:tabs>
-              <w:spacing w:lineRule="auto" w:line="276"/>
-              <w:jc w:val="right"/>
-              <w:rPr/>
-            </w:pPr>
-            <w:r>
-              <w:rPr>
-                <w:rFonts w:ascii="Carlito" w:hAnsi="Carlito"/>
-              </w:rPr>
-              <w:t>MAY 2017</w:t>
-            </w:r>
-          </w:p>
-        </w:tc>
-      </w:tr>
-    </w:tbl>
-    <w:p>
-      <w:pPr>
-        <w:pStyle w:val="Normal"/>
-        <w:tabs>
-          <w:tab w:val="left" w:pos="2790" w:leader="none"/>
-          <w:tab w:val="right" w:pos="10800" w:leader="none"/>
-        </w:tabs>
-        <w:spacing w:lineRule="auto" w:line="276"/>
-        <w:rPr/>
-      </w:pPr>
-      <w:r>
-        <w:rPr>
-          <w:rFonts w:ascii="Carlito" w:hAnsi="Carlito"/>
-        </w:rPr>
-        <w:t/>
-      </w:r>
-      <w:r>
-        <w:rPr>
-          <w:rFonts w:cs="Arial" w:ascii="Carlito" w:hAnsi="Carlito"/>
-          <w:color w:val="222222"/>
-          <w:shd w:fill="FFFFFF" w:val="clear"/>
-        </w:rPr>
-        <w:t xml:space="preserve">  • </w:t>
-      </w:r>
-      <w:r>
-        <w:rPr>
-          <w:rFonts w:ascii="Carlito" w:hAnsi="Carlito"/>
-        </w:rPr>
-        <w:t>Taught an introductory course on how to use a Linux Terminal as well as how to program in Python.</w:t>
-      </w:r>
-    </w:p>
-    <w:p>
-      <w:pPr>
-        <w:pStyle w:val="Normal"/>
-        <w:tabs>
-          <w:tab w:val="left" w:pos="2790" w:leader="none"/>
-          <w:tab w:val="right" w:pos="10800" w:leader="none"/>
-        </w:tabs>
-        <w:spacing w:lineRule="auto" w:line="276"/>
-        <w:rPr/>
-      </w:pPr>
-      <w:r>
-        <w:rPr>
-          <w:rFonts w:ascii="Carlito" w:hAnsi="Carlito"/>
-        </w:rPr>
-        <w:t/>
-      </w:r>
-      <w:r>
-        <w:rPr>
-          <w:rFonts w:cs="Arial" w:ascii="Carlito" w:hAnsi="Carlito"/>
-          <w:color w:val="222222"/>
-          <w:shd w:fill="FFFFFF" w:val="clear"/>
-        </w:rPr>
-        <w:t xml:space="preserve">  • </w:t>
-      </w:r>
-      <w:r>
-        <w:rPr>
-          <w:rFonts w:ascii="Carlito" w:hAnsi="Carlito"/>
-        </w:rPr>
-        <w:t>Supported potential Computer Science students who sought guidance in their learning path.</w:t>
       </w:r>
     </w:p>
     <w:p>

</xml_diff>

<commit_message>
Re-arrange skills and add Ansible
</commit_message>
<xml_diff>
--- a/Vincent_Chov_resume.docx
+++ b/Vincent_Chov_resume.docx
@@ -480,7 +480,7 @@
               <w:rPr>
                 <w:rFonts w:ascii="Carlito" w:hAnsi="Carlito"/>
               </w:rPr>
-              <w:t>React, Linux, MySQL, Git, Flask, Bootstrap, Cisco WebEx, JQuery, SQL Server</w:t>
+              <w:t>Docker, React, Linux, SQL, Git, Sass, Flask, Bootstrap, Cisco WebEx, JQuery</w:t>
             </w:r>
           </w:p>
         </w:tc>
@@ -531,7 +531,7 @@
               <w:rPr>
                 <w:rFonts w:ascii="Carlito" w:hAnsi="Carlito"/>
               </w:rPr>
-              <w:t>Android, C#, Django, JIRA, Selenium, Sass, Mercurial, Pandas, WordPress</w:t>
+              <w:t>Android, C#, Django, JIRA, Selenium, Mercurial, Pandas, WordPress</w:t>
             </w:r>
           </w:p>
         </w:tc>
@@ -582,7 +582,7 @@
               <w:rPr>
                 <w:rFonts w:ascii="Carlito" w:hAnsi="Carlito"/>
               </w:rPr>
-              <w:t>Docker, TypeScript, C, Haskell, Kubernetes, MongoDB, Redis</w:t>
+              <w:t>Ansible, TypeScript, C, Haskell, Kubernetes, MongoDB, Redis</w:t>
             </w:r>
           </w:p>
         </w:tc>

</xml_diff>

<commit_message>
Skills and PSI description
</commit_message>
<xml_diff>
--- a/Vincent_Chov_resume.docx
+++ b/Vincent_Chov_resume.docx
@@ -429,7 +429,7 @@
               <w:rPr>
                 <w:rFonts w:ascii="Carlito" w:hAnsi="Carlito"/>
               </w:rPr>
-              <w:t>Python, Java, JavaScript (Node.js), Bash, CSS, HTML</w:t>
+              <w:t>Python, Java, JavaScript (Node.js), C#, Bash, CSS, HTML</w:t>
             </w:r>
           </w:p>
         </w:tc>
@@ -480,7 +480,7 @@
               <w:rPr>
                 <w:rFonts w:ascii="Carlito" w:hAnsi="Carlito"/>
               </w:rPr>
-              <w:t>Docker, React, Linux, SQL, Git, Sass, Flask, Bootstrap, Cisco WebEx, JQuery</w:t>
+              <w:t>SQL, Docker, Flask, React, Linux, Git, Sass, Selenium, Bootstrap</w:t>
             </w:r>
           </w:p>
         </w:tc>
@@ -531,7 +531,7 @@
               <w:rPr>
                 <w:rFonts w:ascii="Carlito" w:hAnsi="Carlito"/>
               </w:rPr>
-              <w:t>Android, C#, Django, JIRA, Selenium, Mercurial, Pandas, WordPress</w:t>
+              <w:t>Django, Pandas, Android, JIRA, Mercurial, WordPress</w:t>
             </w:r>
           </w:p>
         </w:tc>
@@ -582,7 +582,7 @@
               <w:rPr>
                 <w:rFonts w:ascii="Carlito" w:hAnsi="Carlito"/>
               </w:rPr>
-              <w:t>Ansible, TypeScript, C, Haskell, Kubernetes, MongoDB, Redis</w:t>
+              <w:t>AWS, Ansible, TypeScript, C, Haskell, Kubernetes, MongoDB, Redis</w:t>
             </w:r>
           </w:p>
         </w:tc>
@@ -1105,7 +1105,7 @@
         <w:rPr>
           <w:rFonts w:ascii="Carlito" w:hAnsi="Carlito"/>
         </w:rPr>
-        <w:t>Packaged and delivered Python applications using PyInstaller and the Fabric build automation tool.</w:t>
+        <w:t>Deployed a web application for internal use on a Gunicorn server and Nginx reverse proxy, hosted on a Debian VPS.</w:t>
       </w:r>
     </w:p>
     <w:p>

</xml_diff>

<commit_message>
Formatting and job descriptions
</commit_message>
<xml_diff>
--- a/Vincent_Chov_resume.docx
+++ b/Vincent_Chov_resume.docx
@@ -58,7 +58,7 @@
         <w:rPr>
           <w:rFonts w:ascii="Carlito" w:hAnsi="Carlito"/>
         </w:rPr>
-        <w:t xml:space="preserve">(203) 543-3274 </w:t>
+        <w:t xml:space="preserve">(203) 307-5485 </w:t>
       </w:r>
       <w:bookmarkStart w:id="0" w:name="__DdeLink__260_59726122"/>
       <w:r>
@@ -155,7 +155,7 @@
               <w:rPr>
                 <w:rFonts w:ascii="Carlito" w:hAnsi="Carlito"/>
               </w:rPr>
-              <w:t>UNIVERSITY OF CONNECTICUT, Storrs, CT</w:t>
+              <w:t>University of Connecticut, Storrs, CT</w:t>
             </w:r>
           </w:p>
         </w:tc>
@@ -271,7 +271,7 @@
               <w:rPr>
                 <w:rFonts w:ascii="Carlito" w:hAnsi="Carlito"/>
               </w:rPr>
-              <w:t>HARVARD UNIVERSITY, EXTENSION SCHOOL, Cambridge, MA</w:t>
+              <w:t>Harvard University, Extension School, Cambridge, MA</w:t>
             </w:r>
           </w:p>
         </w:tc>
@@ -480,7 +480,7 @@
               <w:rPr>
                 <w:rFonts w:ascii="Carlito" w:hAnsi="Carlito"/>
               </w:rPr>
-              <w:t>SQL, Docker, Flask, React, Linux, Git, Sass, Selenium, Bootstrap</w:t>
+              <w:t>Microsoft SQL Server, Docker, Flask, React, Linux, Git, Sass, Selenium, Bootstrap</w:t>
             </w:r>
           </w:p>
         </w:tc>
@@ -672,7 +672,7 @@
                 <w:rFonts w:ascii="Carlito" w:hAnsi="Carlito"/>
                 <w:i/>
               </w:rPr>
-              <w:t>SOFTWARE ENGINEERING INTERN (FULL-TIME)</w:t>
+              <w:t>Software Engineering Intern (Full-Time)</w:t>
             </w:r>
           </w:p>
         </w:tc>
@@ -775,7 +775,7 @@
         <w:rPr>
           <w:rFonts w:ascii="Carlito" w:hAnsi="Carlito"/>
         </w:rPr>
-        <w:t>Enhanced legacy codebase to enable political campaigns to organize volunteers and fundraise.</w:t>
+        <w:t>Enhanced legacy ASP.NET codebase to enable political campaigns to organize volunteers and fundraise.</w:t>
       </w:r>
     </w:p>
     <w:p>
@@ -874,7 +874,7 @@
         <w:rPr>
           <w:rFonts w:ascii="Carlito" w:hAnsi="Carlito"/>
         </w:rPr>
-        <w:t>Wrote Selenium unit tests for use in a Continuous Integration / Continuous Delivery (CI/CD) server.</w:t>
+        <w:t>Ensured correctness and quality of ETL processes using Selenium unit tests.</w:t>
       </w:r>
     </w:p>
     <w:p>
@@ -936,7 +936,7 @@
                 <w:rFonts w:ascii="Carlito" w:hAnsi="Carlito"/>
                 <w:i/>
               </w:rPr>
-              <w:t>SOFTWARE ENGINEER</w:t>
+              <w:t>Software Engineer</w:t>
             </w:r>
           </w:p>
         </w:tc>
@@ -1072,7 +1072,7 @@
         <w:rPr>
           <w:rFonts w:ascii="Carlito" w:hAnsi="Carlito"/>
         </w:rPr>
-        <w:t>Performed database migrations to use SQL Server and created a temporary Python/Flask front-end.</w:t>
+        <w:t>Developed an ETL-like process to enable a switch to using Microsoft SQL Server.</w:t>
       </w:r>
     </w:p>
     <w:p>
@@ -1105,7 +1105,7 @@
         <w:rPr>
           <w:rFonts w:ascii="Carlito" w:hAnsi="Carlito"/>
         </w:rPr>
-        <w:t>Deployed a web application for internal use on a Gunicorn server and Nginx reverse proxy, hosted on a Debian VPS.</w:t>
+        <w:t>Deployed a Flask API for internal use on a Gunicorn server and Nginx reverse proxy.</w:t>
       </w:r>
     </w:p>
     <w:p>
@@ -1142,7 +1142,14 @@
           <w:rFonts w:ascii="Carlito" w:hAnsi="Carlito"/>
           <w:b/>
         </w:rPr>
-        <w:t>PROJECT/VOLUNTEER EXPERIENCE</w:t>
+        <w:t>OPEN SOURCE</w:t>
+      </w:r>
+      <w:r>
+        <w:rPr>
+          <w:rFonts w:ascii="Carlito" w:hAnsi="Carlito"/>
+          <w:b/>
+        </w:rPr>
+        <w:t>/VOLUNTEER EXPERIENCE</w:t>
       </w:r>
     </w:p>
     <w:tbl>
@@ -1185,7 +1192,7 @@
                 <w:rFonts w:ascii="Carlito" w:hAnsi="Carlito"/>
                 <w:i/>
               </w:rPr>
-              <w:t>FULL STACK DEVELOPER</w:t>
+              <w:t>Full Stack Developer</w:t>
             </w:r>
           </w:p>
         </w:tc>
@@ -1254,7 +1261,7 @@
               <w:rPr>
                 <w:rFonts w:ascii="Carlito" w:hAnsi="Carlito"/>
               </w:rPr>
-              <w:t>JANUARY 2017 - PRESENT</w:t>
+              <w:t>JANUARY 2017 - AUGUST 2019</w:t>
             </w:r>
           </w:p>
         </w:tc>
@@ -1288,7 +1295,7 @@
         <w:rPr>
           <w:rFonts w:ascii="Carlito" w:hAnsi="Carlito"/>
         </w:rPr>
-        <w:t>Improved Swing dance event coordination process by writing a web crawler with Selenium.</w:t>
+        <w:t>Automated portions of the event coordination process by writing a Selenium-based web crawler.</w:t>
       </w:r>
     </w:p>
     <w:p>
@@ -1319,7 +1326,7 @@
         <w:rPr>
           <w:rFonts w:ascii="Carlito" w:hAnsi="Carlito"/>
         </w:rPr>
-        <w:t>Introduced PHP templating to maintain consistency of information across the website.</w:t>
+        <w:t>Altered deployment scheme to enable the use of Git in management of configuration settings.</w:t>
       </w:r>
     </w:p>
     <w:p>
@@ -1350,7 +1357,7 @@
         <w:rPr>
           <w:rFonts w:ascii="Carlito" w:hAnsi="Carlito"/>
         </w:rPr>
-        <w:t>Made their website mobile-friendly using responsive design.</w:t>
+        <w:t>Leveraged the Understrap framework to allow for the use of Bootstrap in WordPress.</w:t>
       </w:r>
     </w:p>
     <w:p>

</xml_diff>

<commit_message>
Adjust page margins, table margins, and table column width in DOCX
</commit_message>
<xml_diff>
--- a/Vincent_Chov_resume.docx
+++ b/Vincent_Chov_resume.docx
@@ -29,20 +29,11 @@
         </w:tabs>
         <w:jc w:val="center"/>
         <w:rPr>
-          <w:rFonts w:ascii="Cambria" w:hAnsi="Cambria"/>
-          <w:b/>
-          <w:b/>
-          <w:sz w:val="24"/>
-          <w:szCs w:val="24"/>
-        </w:rPr>
-      </w:pPr>
-      <w:r>
-        <w:rPr>
-          <w:rFonts w:ascii="Cambria" w:hAnsi="Cambria"/>
-          <w:b/>
-          <w:sz w:val="24"/>
-          <w:szCs w:val="24"/>
-        </w:rPr>
+          <w:rFonts w:ascii="Carlito" w:hAnsi="Carlito"/>
+        </w:rPr>
+      </w:pPr>
+      <w:r>
+        <w:rPr/>
       </w:r>
     </w:p>
     <w:p>
@@ -131,14 +122,14 @@
         </w:tblCellMar>
       </w:tblPr>
       <w:tblGrid>
-        <w:gridCol w:w="6840"/>
-        <w:gridCol w:w="3383"/>
+        <w:gridCol w:w="7033"/>
+        <w:gridCol w:w="3478"/>
       </w:tblGrid>
       <w:tr>
         <w:trPr/>
         <w:tc>
           <w:tcPr>
-            <w:tcW w:w="6840" w:type="dxa"/>
+            <w:tcW w:w="7033" w:type="dxa"/>
             <w:tcBorders/>
             <w:shd w:fill="auto" w:val="clear"/>
           </w:tcPr>
@@ -161,7 +152,7 @@
         </w:tc>
         <w:tc>
           <w:tcPr>
-            <w:tcW w:w="3383" w:type="dxa"/>
+            <w:tcW w:w="3478" w:type="dxa"/>
             <w:tcBorders/>
             <w:shd w:fill="auto" w:val="clear"/>
           </w:tcPr>
@@ -188,7 +179,7 @@
         <w:trPr/>
         <w:tc>
           <w:tcPr>
-            <w:tcW w:w="10223" w:type="dxa"/>
+            <w:tcW w:w="10511" w:type="dxa"/>
             <w:gridSpan w:val="2"/>
             <w:tcBorders/>
             <w:shd w:fill="auto" w:val="clear"/>
@@ -247,14 +238,14 @@
         </w:tblCellMar>
       </w:tblPr>
       <w:tblGrid>
-        <w:gridCol w:w="6839"/>
-        <w:gridCol w:w="3384"/>
+        <w:gridCol w:w="7032"/>
+        <w:gridCol w:w="3479"/>
       </w:tblGrid>
       <w:tr>
         <w:trPr/>
         <w:tc>
           <w:tcPr>
-            <w:tcW w:w="6839" w:type="dxa"/>
+            <w:tcW w:w="7032" w:type="dxa"/>
             <w:tcBorders/>
             <w:shd w:fill="auto" w:val="clear"/>
           </w:tcPr>
@@ -277,7 +268,7 @@
         </w:tc>
         <w:tc>
           <w:tcPr>
-            <w:tcW w:w="3384" w:type="dxa"/>
+            <w:tcW w:w="3479" w:type="dxa"/>
             <w:tcBorders/>
             <w:shd w:fill="auto" w:val="clear"/>
           </w:tcPr>
@@ -304,7 +295,7 @@
         <w:trPr/>
         <w:tc>
           <w:tcPr>
-            <w:tcW w:w="10223" w:type="dxa"/>
+            <w:tcW w:w="10511" w:type="dxa"/>
             <w:gridSpan w:val="2"/>
             <w:tcBorders/>
             <w:shd w:fill="auto" w:val="clear"/>
@@ -368,7 +359,7 @@
     </w:p>
     <w:tbl>
       <w:tblPr>
-        <w:tblW w:w="10224" w:type="dxa"/>
+        <w:tblW w:w="5000" w:type="pct"/>
         <w:jc w:val="left"/>
         <w:tblInd w:w="0" w:type="dxa"/>
         <w:tblBorders/>
@@ -380,14 +371,14 @@
         </w:tblCellMar>
       </w:tblPr>
       <w:tblGrid>
-        <w:gridCol w:w="2790"/>
-        <w:gridCol w:w="7433"/>
+        <w:gridCol w:w="2526"/>
+        <w:gridCol w:w="7985"/>
       </w:tblGrid>
       <w:tr>
         <w:trPr/>
         <w:tc>
           <w:tcPr>
-            <w:tcW w:w="2790" w:type="dxa"/>
+            <w:tcW w:w="2526" w:type="dxa"/>
             <w:tcBorders/>
             <w:shd w:fill="auto" w:val="clear"/>
           </w:tcPr>
@@ -411,7 +402,7 @@
         </w:tc>
         <w:tc>
           <w:tcPr>
-            <w:tcW w:w="7433" w:type="dxa"/>
+            <w:tcW w:w="7985" w:type="dxa"/>
             <w:tcBorders/>
             <w:shd w:fill="auto" w:val="clear"/>
           </w:tcPr>
@@ -438,7 +429,7 @@
         <w:trPr/>
         <w:tc>
           <w:tcPr>
-            <w:tcW w:w="2790" w:type="dxa"/>
+            <w:tcW w:w="2526" w:type="dxa"/>
             <w:tcBorders/>
             <w:shd w:fill="auto" w:val="clear"/>
           </w:tcPr>
@@ -462,7 +453,7 @@
         </w:tc>
         <w:tc>
           <w:tcPr>
-            <w:tcW w:w="7433" w:type="dxa"/>
+            <w:tcW w:w="7985" w:type="dxa"/>
             <w:tcBorders/>
             <w:shd w:fill="auto" w:val="clear"/>
           </w:tcPr>
@@ -489,7 +480,7 @@
         <w:trPr/>
         <w:tc>
           <w:tcPr>
-            <w:tcW w:w="2790" w:type="dxa"/>
+            <w:tcW w:w="2526" w:type="dxa"/>
             <w:tcBorders/>
             <w:shd w:fill="auto" w:val="clear"/>
           </w:tcPr>
@@ -513,7 +504,7 @@
         </w:tc>
         <w:tc>
           <w:tcPr>
-            <w:tcW w:w="7433" w:type="dxa"/>
+            <w:tcW w:w="7985" w:type="dxa"/>
             <w:tcBorders/>
             <w:shd w:fill="auto" w:val="clear"/>
           </w:tcPr>
@@ -540,7 +531,7 @@
         <w:trPr/>
         <w:tc>
           <w:tcPr>
-            <w:tcW w:w="2790" w:type="dxa"/>
+            <w:tcW w:w="2526" w:type="dxa"/>
             <w:tcBorders/>
             <w:shd w:fill="auto" w:val="clear"/>
           </w:tcPr>
@@ -564,7 +555,7 @@
         </w:tc>
         <w:tc>
           <w:tcPr>
-            <w:tcW w:w="7433" w:type="dxa"/>
+            <w:tcW w:w="7985" w:type="dxa"/>
             <w:tcBorders/>
             <w:shd w:fill="auto" w:val="clear"/>
           </w:tcPr>
@@ -646,14 +637,14 @@
         </w:tblCellMar>
       </w:tblPr>
       <w:tblGrid>
-        <w:gridCol w:w="6840"/>
-        <w:gridCol w:w="3383"/>
+        <w:gridCol w:w="7033"/>
+        <w:gridCol w:w="3478"/>
       </w:tblGrid>
       <w:tr>
         <w:trPr/>
         <w:tc>
           <w:tcPr>
-            <w:tcW w:w="6840" w:type="dxa"/>
+            <w:tcW w:w="7033" w:type="dxa"/>
             <w:tcBorders/>
             <w:shd w:fill="auto" w:val="clear"/>
           </w:tcPr>
@@ -678,7 +669,7 @@
         </w:tc>
         <w:tc>
           <w:tcPr>
-            <w:tcW w:w="3383" w:type="dxa"/>
+            <w:tcW w:w="3478" w:type="dxa"/>
             <w:tcBorders/>
             <w:shd w:fill="auto" w:val="clear"/>
           </w:tcPr>
@@ -698,7 +689,7 @@
         <w:trPr/>
         <w:tc>
           <w:tcPr>
-            <w:tcW w:w="6840" w:type="dxa"/>
+            <w:tcW w:w="7033" w:type="dxa"/>
             <w:tcBorders/>
             <w:shd w:fill="auto" w:val="clear"/>
           </w:tcPr>
@@ -722,7 +713,7 @@
         </w:tc>
         <w:tc>
           <w:tcPr>
-            <w:tcW w:w="3383" w:type="dxa"/>
+            <w:tcW w:w="3478" w:type="dxa"/>
             <w:tcBorders/>
             <w:shd w:fill="auto" w:val="clear"/>
           </w:tcPr>
@@ -910,14 +901,14 @@
         </w:tblCellMar>
       </w:tblPr>
       <w:tblGrid>
-        <w:gridCol w:w="6840"/>
-        <w:gridCol w:w="3383"/>
+        <w:gridCol w:w="7033"/>
+        <w:gridCol w:w="3478"/>
       </w:tblGrid>
       <w:tr>
         <w:trPr/>
         <w:tc>
           <w:tcPr>
-            <w:tcW w:w="6840" w:type="dxa"/>
+            <w:tcW w:w="7033" w:type="dxa"/>
             <w:tcBorders/>
             <w:shd w:fill="auto" w:val="clear"/>
           </w:tcPr>
@@ -942,7 +933,7 @@
         </w:tc>
         <w:tc>
           <w:tcPr>
-            <w:tcW w:w="3383" w:type="dxa"/>
+            <w:tcW w:w="3478" w:type="dxa"/>
             <w:tcBorders/>
             <w:shd w:fill="auto" w:val="clear"/>
           </w:tcPr>
@@ -962,7 +953,7 @@
         <w:trPr/>
         <w:tc>
           <w:tcPr>
-            <w:tcW w:w="6840" w:type="dxa"/>
+            <w:tcW w:w="7033" w:type="dxa"/>
             <w:tcBorders/>
             <w:shd w:fill="auto" w:val="clear"/>
           </w:tcPr>
@@ -986,7 +977,7 @@
         </w:tc>
         <w:tc>
           <w:tcPr>
-            <w:tcW w:w="3383" w:type="dxa"/>
+            <w:tcW w:w="3478" w:type="dxa"/>
             <w:tcBorders/>
             <w:shd w:fill="auto" w:val="clear"/>
           </w:tcPr>
@@ -1142,14 +1133,7 @@
           <w:rFonts w:ascii="Carlito" w:hAnsi="Carlito"/>
           <w:b/>
         </w:rPr>
-        <w:t>OPEN SOURCE</w:t>
-      </w:r>
-      <w:r>
-        <w:rPr>
-          <w:rFonts w:ascii="Carlito" w:hAnsi="Carlito"/>
-          <w:b/>
-        </w:rPr>
-        <w:t>/VOLUNTEER EXPERIENCE</w:t>
+        <w:t>OPEN SOURCE/VOLUNTEER EXPERIENCE</w:t>
       </w:r>
     </w:p>
     <w:tbl>
@@ -1166,14 +1150,14 @@
         </w:tblCellMar>
       </w:tblPr>
       <w:tblGrid>
-        <w:gridCol w:w="6840"/>
-        <w:gridCol w:w="3383"/>
+        <w:gridCol w:w="7033"/>
+        <w:gridCol w:w="3478"/>
       </w:tblGrid>
       <w:tr>
         <w:trPr/>
         <w:tc>
           <w:tcPr>
-            <w:tcW w:w="6840" w:type="dxa"/>
+            <w:tcW w:w="7033" w:type="dxa"/>
             <w:tcBorders/>
             <w:shd w:fill="auto" w:val="clear"/>
           </w:tcPr>
@@ -1198,7 +1182,7 @@
         </w:tc>
         <w:tc>
           <w:tcPr>
-            <w:tcW w:w="3383" w:type="dxa"/>
+            <w:tcW w:w="3478" w:type="dxa"/>
             <w:tcBorders/>
             <w:shd w:fill="auto" w:val="clear"/>
           </w:tcPr>
@@ -1218,7 +1202,7 @@
         <w:trPr/>
         <w:tc>
           <w:tcPr>
-            <w:tcW w:w="6840" w:type="dxa"/>
+            <w:tcW w:w="7033" w:type="dxa"/>
             <w:tcBorders/>
             <w:shd w:fill="auto" w:val="clear"/>
           </w:tcPr>
@@ -1242,7 +1226,7 @@
         </w:tc>
         <w:tc>
           <w:tcPr>
-            <w:tcW w:w="3383" w:type="dxa"/>
+            <w:tcW w:w="3478" w:type="dxa"/>
             <w:tcBorders/>
             <w:shd w:fill="auto" w:val="clear"/>
           </w:tcPr>
@@ -1508,7 +1492,7 @@
     <w:sectPr>
       <w:type w:val="nextPage"/>
       <w:pgSz w:w="12240" w:h="15840"/>
-      <w:pgMar w:left="1008" w:right="1008" w:header="0" w:top="1080" w:footer="0" w:bottom="1080" w:gutter="0"/>
+      <w:pgMar w:left="864" w:right="864" w:header="0" w:top="864" w:footer="0" w:bottom="864" w:gutter="0"/>
       <w:pgNumType w:fmt="decimal"/>
       <w:formProt w:val="false"/>
       <w:textDirection w:val="lrTb"/>

</xml_diff>

<commit_message>
Add note about Senior Design project and update Harvard description
</commit_message>
<xml_diff>
--- a/Vincent_Chov_resume.docx
+++ b/Vincent_Chov_resume.docx
@@ -33,7 +33,9 @@
         </w:rPr>
       </w:pPr>
       <w:r>
-        <w:rPr/>
+        <w:rPr>
+          <w:rFonts w:ascii="Carlito" w:hAnsi="Carlito"/>
+        </w:rPr>
       </w:r>
     </w:p>
     <w:p>
@@ -140,11 +142,15 @@
                 <w:tab w:val="right" w:pos="10800" w:leader="none"/>
               </w:tabs>
               <w:spacing w:lineRule="auto" w:line="276"/>
-              <w:rPr/>
+              <w:rPr>
+                <w:rFonts w:ascii="Carlito" w:hAnsi="Carlito"/>
+              </w:rPr>
             </w:pPr>
             <w:r>
               <w:rPr>
                 <w:rFonts w:ascii="Carlito" w:hAnsi="Carlito"/>
+                <w:sz w:val="24"/>
+                <w:szCs w:val="24"/>
               </w:rPr>
               <w:t>University of Connecticut, Storrs, CT</w:t>
             </w:r>
@@ -164,11 +170,16 @@
               </w:tabs>
               <w:spacing w:lineRule="auto" w:line="276"/>
               <w:jc w:val="right"/>
-              <w:rPr/>
+              <w:rPr>
+                <w:sz w:val="24"/>
+                <w:szCs w:val="24"/>
+              </w:rPr>
             </w:pPr>
             <w:r>
               <w:rPr>
                 <w:rFonts w:ascii="Carlito" w:hAnsi="Carlito"/>
+                <w:sz w:val="24"/>
+                <w:szCs w:val="24"/>
               </w:rPr>
               <w:t>MAY 2017</w:t>
             </w:r>
@@ -191,17 +202,51 @@
                 <w:tab w:val="right" w:pos="10800" w:leader="none"/>
               </w:tabs>
               <w:spacing w:lineRule="auto" w:line="276"/>
-              <w:rPr/>
+              <w:rPr>
+                <w:sz w:val="24"/>
+                <w:szCs w:val="24"/>
+              </w:rPr>
             </w:pPr>
             <w:r>
               <w:rPr>
                 <w:rFonts w:ascii="Carlito" w:hAnsi="Carlito"/>
+                <w:sz w:val="24"/>
+                <w:szCs w:val="24"/>
               </w:rPr>
               <w:t>Bachelor of Science in Engineering, Computer Science and Engineering</w:t>
             </w:r>
           </w:p>
         </w:tc>
       </w:tr>
+      <w:tr>
+        <w:trPr/>
+        <w:tc>
+          <w:tcPr>
+            <w:tcW w:w="10511" w:type="dxa"/>
+            <w:gridSpan w:val="2"/>
+            <w:tcBorders/>
+            <w:shd w:fill="auto" w:val="clear"/>
+          </w:tcPr>
+          <w:p>
+            <w:pPr>
+              <w:pStyle w:val="Normal"/>
+              <w:tabs>
+                <w:tab w:val="right" w:pos="10800" w:leader="none"/>
+              </w:tabs>
+              <w:spacing w:lineRule="auto" w:line="276"/>
+              <w:rPr>
+                <w:rFonts w:ascii="Carlito" w:hAnsi="Carlito"/>
+              </w:rPr>
+            </w:pPr>
+            <w:r>
+              <w:rPr>
+                <w:rFonts w:ascii="Carlito" w:hAnsi="Carlito"/>
+              </w:rPr>
+              <w:t>Senior Design Project: "Android Security Risk Assessment" (Co-Leader of Team, Java/Android Developer)</w:t>
+            </w:r>
+          </w:p>
+        </w:tc>
+      </w:tr>
     </w:tbl>
     <w:p>
       <w:pPr>
@@ -212,15 +257,15 @@
         <w:spacing w:lineRule="auto" w:line="276"/>
         <w:rPr>
           <w:rFonts w:ascii="Carlito" w:hAnsi="Carlito"/>
-          <w:sz w:val="20"/>
-          <w:szCs w:val="20"/>
-        </w:rPr>
-      </w:pPr>
-      <w:r>
-        <w:rPr>
-          <w:rFonts w:ascii="Carlito" w:hAnsi="Carlito"/>
-          <w:sz w:val="20"/>
-          <w:szCs w:val="20"/>
+          <w:sz w:val="24"/>
+          <w:szCs w:val="24"/>
+        </w:rPr>
+      </w:pPr>
+      <w:r>
+        <w:rPr>
+          <w:rFonts w:ascii="Carlito" w:hAnsi="Carlito"/>
+          <w:sz w:val="24"/>
+          <w:szCs w:val="24"/>
         </w:rPr>
       </w:r>
     </w:p>
@@ -238,14 +283,14 @@
         </w:tblCellMar>
       </w:tblPr>
       <w:tblGrid>
-        <w:gridCol w:w="7032"/>
+        <w:gridCol w:w="7033"/>
         <w:gridCol w:w="3479"/>
       </w:tblGrid>
       <w:tr>
         <w:trPr/>
         <w:tc>
           <w:tcPr>
-            <w:tcW w:w="7032" w:type="dxa"/>
+            <w:tcW w:w="7033" w:type="dxa"/>
             <w:tcBorders/>
             <w:shd w:fill="auto" w:val="clear"/>
           </w:tcPr>
@@ -261,6 +306,8 @@
             <w:r>
               <w:rPr>
                 <w:rFonts w:ascii="Carlito" w:hAnsi="Carlito"/>
+                <w:sz w:val="24"/>
+                <w:szCs w:val="24"/>
               </w:rPr>
               <w:t>Harvard University, Extension School, Cambridge, MA</w:t>
             </w:r>
@@ -285,6 +332,8 @@
             <w:r>
               <w:rPr>
                 <w:rFonts w:ascii="Carlito" w:hAnsi="Carlito"/>
+                <w:sz w:val="24"/>
+                <w:szCs w:val="24"/>
               </w:rPr>
               <w:t>JANUARY 2019 - PRESENT</w:t>
             </w:r>
@@ -295,7 +344,7 @@
         <w:trPr/>
         <w:tc>
           <w:tcPr>
-            <w:tcW w:w="10511" w:type="dxa"/>
+            <w:tcW w:w="10512" w:type="dxa"/>
             <w:gridSpan w:val="2"/>
             <w:tcBorders/>
             <w:shd w:fill="auto" w:val="clear"/>
@@ -312,8 +361,10 @@
             <w:r>
               <w:rPr>
                 <w:rFonts w:ascii="Carlito" w:hAnsi="Carlito"/>
+                <w:sz w:val="24"/>
+                <w:szCs w:val="24"/>
               </w:rPr>
-              <w:t>Non-degree with intent to apply courses towards Master of Liberal Arts, Software Engineering</w:t>
+              <w:t>Presently taking two courses to apply towards Master of Liberal Arts, Software Engineering</w:t>
             </w:r>
           </w:p>
         </w:tc>
@@ -328,15 +379,15 @@
         <w:spacing w:lineRule="auto" w:line="276"/>
         <w:rPr>
           <w:rFonts w:ascii="Carlito" w:hAnsi="Carlito"/>
-          <w:sz w:val="20"/>
-          <w:szCs w:val="20"/>
-        </w:rPr>
-      </w:pPr>
-      <w:r>
-        <w:rPr>
-          <w:rFonts w:ascii="Carlito" w:hAnsi="Carlito"/>
-          <w:sz w:val="20"/>
-          <w:szCs w:val="20"/>
+          <w:sz w:val="24"/>
+          <w:szCs w:val="24"/>
+        </w:rPr>
+      </w:pPr>
+      <w:r>
+        <w:rPr>
+          <w:rFonts w:ascii="Carlito" w:hAnsi="Carlito"/>
+          <w:sz w:val="24"/>
+          <w:szCs w:val="24"/>
         </w:rPr>
       </w:r>
     </w:p>

</xml_diff>

<commit_message>
Update descriptions to explicitly include programming languages
</commit_message>
<xml_diff>
--- a/Vincent_Chov_resume.docx
+++ b/Vincent_Chov_resume.docx
@@ -124,14 +124,14 @@
         </w:tblCellMar>
       </w:tblPr>
       <w:tblGrid>
-        <w:gridCol w:w="7033"/>
-        <w:gridCol w:w="3478"/>
+        <w:gridCol w:w="7226"/>
+        <w:gridCol w:w="3573"/>
       </w:tblGrid>
       <w:tr>
         <w:trPr/>
         <w:tc>
           <w:tcPr>
-            <w:tcW w:w="7033" w:type="dxa"/>
+            <w:tcW w:w="7226" w:type="dxa"/>
             <w:tcBorders/>
             <w:shd w:fill="auto" w:val="clear"/>
           </w:tcPr>
@@ -158,7 +158,7 @@
         </w:tc>
         <w:tc>
           <w:tcPr>
-            <w:tcW w:w="3478" w:type="dxa"/>
+            <w:tcW w:w="3573" w:type="dxa"/>
             <w:tcBorders/>
             <w:shd w:fill="auto" w:val="clear"/>
           </w:tcPr>
@@ -190,7 +190,7 @@
         <w:trPr/>
         <w:tc>
           <w:tcPr>
-            <w:tcW w:w="10511" w:type="dxa"/>
+            <w:tcW w:w="10799" w:type="dxa"/>
             <w:gridSpan w:val="2"/>
             <w:tcBorders/>
             <w:shd w:fill="auto" w:val="clear"/>
@@ -222,7 +222,7 @@
         <w:trPr/>
         <w:tc>
           <w:tcPr>
-            <w:tcW w:w="10511" w:type="dxa"/>
+            <w:tcW w:w="10799" w:type="dxa"/>
             <w:gridSpan w:val="2"/>
             <w:tcBorders/>
             <w:shd w:fill="auto" w:val="clear"/>
@@ -283,14 +283,14 @@
         </w:tblCellMar>
       </w:tblPr>
       <w:tblGrid>
-        <w:gridCol w:w="7033"/>
-        <w:gridCol w:w="3479"/>
+        <w:gridCol w:w="7225"/>
+        <w:gridCol w:w="3574"/>
       </w:tblGrid>
       <w:tr>
         <w:trPr/>
         <w:tc>
           <w:tcPr>
-            <w:tcW w:w="7033" w:type="dxa"/>
+            <w:tcW w:w="7225" w:type="dxa"/>
             <w:tcBorders/>
             <w:shd w:fill="auto" w:val="clear"/>
           </w:tcPr>
@@ -315,7 +315,7 @@
         </w:tc>
         <w:tc>
           <w:tcPr>
-            <w:tcW w:w="3479" w:type="dxa"/>
+            <w:tcW w:w="3574" w:type="dxa"/>
             <w:tcBorders/>
             <w:shd w:fill="auto" w:val="clear"/>
           </w:tcPr>
@@ -344,7 +344,7 @@
         <w:trPr/>
         <w:tc>
           <w:tcPr>
-            <w:tcW w:w="10512" w:type="dxa"/>
+            <w:tcW w:w="10799" w:type="dxa"/>
             <w:gridSpan w:val="2"/>
             <w:tcBorders/>
             <w:shd w:fill="auto" w:val="clear"/>
@@ -422,14 +422,14 @@
         </w:tblCellMar>
       </w:tblPr>
       <w:tblGrid>
-        <w:gridCol w:w="2526"/>
-        <w:gridCol w:w="7985"/>
+        <w:gridCol w:w="2595"/>
+        <w:gridCol w:w="8204"/>
       </w:tblGrid>
       <w:tr>
         <w:trPr/>
         <w:tc>
           <w:tcPr>
-            <w:tcW w:w="2526" w:type="dxa"/>
+            <w:tcW w:w="2595" w:type="dxa"/>
             <w:tcBorders/>
             <w:shd w:fill="auto" w:val="clear"/>
           </w:tcPr>
@@ -453,7 +453,7 @@
         </w:tc>
         <w:tc>
           <w:tcPr>
-            <w:tcW w:w="7985" w:type="dxa"/>
+            <w:tcW w:w="8204" w:type="dxa"/>
             <w:tcBorders/>
             <w:shd w:fill="auto" w:val="clear"/>
           </w:tcPr>
@@ -471,7 +471,7 @@
               <w:rPr>
                 <w:rFonts w:ascii="Carlito" w:hAnsi="Carlito"/>
               </w:rPr>
-              <w:t>Python, Java, JavaScript (Node.js), C#, Bash, CSS, HTML</w:t>
+              <w:t>Python, Java, JavaScript, Node.js, C#, Bash, CSS, HTML</w:t>
             </w:r>
           </w:p>
         </w:tc>
@@ -480,7 +480,7 @@
         <w:trPr/>
         <w:tc>
           <w:tcPr>
-            <w:tcW w:w="2526" w:type="dxa"/>
+            <w:tcW w:w="2595" w:type="dxa"/>
             <w:tcBorders/>
             <w:shd w:fill="auto" w:val="clear"/>
           </w:tcPr>
@@ -504,7 +504,7 @@
         </w:tc>
         <w:tc>
           <w:tcPr>
-            <w:tcW w:w="7985" w:type="dxa"/>
+            <w:tcW w:w="8204" w:type="dxa"/>
             <w:tcBorders/>
             <w:shd w:fill="auto" w:val="clear"/>
           </w:tcPr>
@@ -531,7 +531,7 @@
         <w:trPr/>
         <w:tc>
           <w:tcPr>
-            <w:tcW w:w="2526" w:type="dxa"/>
+            <w:tcW w:w="2595" w:type="dxa"/>
             <w:tcBorders/>
             <w:shd w:fill="auto" w:val="clear"/>
           </w:tcPr>
@@ -555,7 +555,7 @@
         </w:tc>
         <w:tc>
           <w:tcPr>
-            <w:tcW w:w="7985" w:type="dxa"/>
+            <w:tcW w:w="8204" w:type="dxa"/>
             <w:tcBorders/>
             <w:shd w:fill="auto" w:val="clear"/>
           </w:tcPr>
@@ -582,7 +582,7 @@
         <w:trPr/>
         <w:tc>
           <w:tcPr>
-            <w:tcW w:w="2526" w:type="dxa"/>
+            <w:tcW w:w="2595" w:type="dxa"/>
             <w:tcBorders/>
             <w:shd w:fill="auto" w:val="clear"/>
           </w:tcPr>
@@ -606,7 +606,7 @@
         </w:tc>
         <w:tc>
           <w:tcPr>
-            <w:tcW w:w="7985" w:type="dxa"/>
+            <w:tcW w:w="8204" w:type="dxa"/>
             <w:tcBorders/>
             <w:shd w:fill="auto" w:val="clear"/>
           </w:tcPr>
@@ -688,14 +688,14 @@
         </w:tblCellMar>
       </w:tblPr>
       <w:tblGrid>
-        <w:gridCol w:w="7033"/>
-        <w:gridCol w:w="3478"/>
+        <w:gridCol w:w="7226"/>
+        <w:gridCol w:w="3573"/>
       </w:tblGrid>
       <w:tr>
         <w:trPr/>
         <w:tc>
           <w:tcPr>
-            <w:tcW w:w="7033" w:type="dxa"/>
+            <w:tcW w:w="7226" w:type="dxa"/>
             <w:tcBorders/>
             <w:shd w:fill="auto" w:val="clear"/>
           </w:tcPr>
@@ -720,7 +720,7 @@
         </w:tc>
         <w:tc>
           <w:tcPr>
-            <w:tcW w:w="3478" w:type="dxa"/>
+            <w:tcW w:w="3573" w:type="dxa"/>
             <w:tcBorders/>
             <w:shd w:fill="auto" w:val="clear"/>
           </w:tcPr>
@@ -740,7 +740,7 @@
         <w:trPr/>
         <w:tc>
           <w:tcPr>
-            <w:tcW w:w="7033" w:type="dxa"/>
+            <w:tcW w:w="7226" w:type="dxa"/>
             <w:tcBorders/>
             <w:shd w:fill="auto" w:val="clear"/>
           </w:tcPr>
@@ -764,7 +764,7 @@
         </w:tc>
         <w:tc>
           <w:tcPr>
-            <w:tcW w:w="3478" w:type="dxa"/>
+            <w:tcW w:w="3573" w:type="dxa"/>
             <w:tcBorders/>
             <w:shd w:fill="auto" w:val="clear"/>
           </w:tcPr>
@@ -817,7 +817,7 @@
         <w:rPr>
           <w:rFonts w:ascii="Carlito" w:hAnsi="Carlito"/>
         </w:rPr>
-        <w:t>Enhanced legacy ASP.NET codebase to enable political campaigns to organize volunteers and fundraise.</w:t>
+        <w:t>Enhanced legacy C#/ASP.NET codebase to enable political campaigns to organize volunteers and fundraise.</w:t>
       </w:r>
     </w:p>
     <w:p>
@@ -883,7 +883,7 @@
         <w:rPr>
           <w:rFonts w:ascii="Carlito" w:hAnsi="Carlito"/>
         </w:rPr>
-        <w:t>Designed and built React/Redux applications to interface with HTTP APIs.</w:t>
+        <w:t>Designed and built JavaScript/React applications to interface with HTTP APIs.</w:t>
       </w:r>
     </w:p>
     <w:p>
@@ -952,14 +952,14 @@
         </w:tblCellMar>
       </w:tblPr>
       <w:tblGrid>
-        <w:gridCol w:w="7033"/>
-        <w:gridCol w:w="3478"/>
+        <w:gridCol w:w="7226"/>
+        <w:gridCol w:w="3573"/>
       </w:tblGrid>
       <w:tr>
         <w:trPr/>
         <w:tc>
           <w:tcPr>
-            <w:tcW w:w="7033" w:type="dxa"/>
+            <w:tcW w:w="7226" w:type="dxa"/>
             <w:tcBorders/>
             <w:shd w:fill="auto" w:val="clear"/>
           </w:tcPr>
@@ -984,7 +984,7 @@
         </w:tc>
         <w:tc>
           <w:tcPr>
-            <w:tcW w:w="3478" w:type="dxa"/>
+            <w:tcW w:w="3573" w:type="dxa"/>
             <w:tcBorders/>
             <w:shd w:fill="auto" w:val="clear"/>
           </w:tcPr>
@@ -1004,7 +1004,7 @@
         <w:trPr/>
         <w:tc>
           <w:tcPr>
-            <w:tcW w:w="7033" w:type="dxa"/>
+            <w:tcW w:w="7226" w:type="dxa"/>
             <w:tcBorders/>
             <w:shd w:fill="auto" w:val="clear"/>
           </w:tcPr>
@@ -1028,7 +1028,7 @@
         </w:tc>
         <w:tc>
           <w:tcPr>
-            <w:tcW w:w="3478" w:type="dxa"/>
+            <w:tcW w:w="3573" w:type="dxa"/>
             <w:tcBorders/>
             <w:shd w:fill="auto" w:val="clear"/>
           </w:tcPr>
@@ -1147,7 +1147,7 @@
         <w:rPr>
           <w:rFonts w:ascii="Carlito" w:hAnsi="Carlito"/>
         </w:rPr>
-        <w:t>Deployed a Flask API for internal use on a Gunicorn server and Nginx reverse proxy.</w:t>
+        <w:t>Deployed a Python/Flask API for internal use on a Gunicorn server and Nginx reverse proxy.</w:t>
       </w:r>
     </w:p>
     <w:p>
@@ -1201,14 +1201,14 @@
         </w:tblCellMar>
       </w:tblPr>
       <w:tblGrid>
-        <w:gridCol w:w="7033"/>
-        <w:gridCol w:w="3478"/>
+        <w:gridCol w:w="7226"/>
+        <w:gridCol w:w="3573"/>
       </w:tblGrid>
       <w:tr>
         <w:trPr/>
         <w:tc>
           <w:tcPr>
-            <w:tcW w:w="7033" w:type="dxa"/>
+            <w:tcW w:w="7226" w:type="dxa"/>
             <w:tcBorders/>
             <w:shd w:fill="auto" w:val="clear"/>
           </w:tcPr>
@@ -1233,7 +1233,7 @@
         </w:tc>
         <w:tc>
           <w:tcPr>
-            <w:tcW w:w="3478" w:type="dxa"/>
+            <w:tcW w:w="3573" w:type="dxa"/>
             <w:tcBorders/>
             <w:shd w:fill="auto" w:val="clear"/>
           </w:tcPr>
@@ -1253,7 +1253,7 @@
         <w:trPr/>
         <w:tc>
           <w:tcPr>
-            <w:tcW w:w="7033" w:type="dxa"/>
+            <w:tcW w:w="7226" w:type="dxa"/>
             <w:tcBorders/>
             <w:shd w:fill="auto" w:val="clear"/>
           </w:tcPr>
@@ -1277,7 +1277,7 @@
         </w:tc>
         <w:tc>
           <w:tcPr>
-            <w:tcW w:w="3478" w:type="dxa"/>
+            <w:tcW w:w="3573" w:type="dxa"/>
             <w:tcBorders/>
             <w:shd w:fill="auto" w:val="clear"/>
           </w:tcPr>
@@ -1330,7 +1330,7 @@
         <w:rPr>
           <w:rFonts w:ascii="Carlito" w:hAnsi="Carlito"/>
         </w:rPr>
-        <w:t>Automated portions of the event coordination process by writing a Selenium-based web crawler.</w:t>
+        <w:t>Automated portions of the event coordination process by writing a Python/Selenium web scraper.</w:t>
       </w:r>
     </w:p>
     <w:p>
@@ -1543,7 +1543,7 @@
     <w:sectPr>
       <w:type w:val="nextPage"/>
       <w:pgSz w:w="12240" w:h="15840"/>
-      <w:pgMar w:left="864" w:right="864" w:header="0" w:top="864" w:footer="0" w:bottom="864" w:gutter="0"/>
+      <w:pgMar w:left="720" w:right="720" w:header="0" w:top="864" w:footer="0" w:bottom="864" w:gutter="0"/>
       <w:pgNumType w:fmt="decimal"/>
       <w:formProt w:val="false"/>
       <w:textDirection w:val="lrTb"/>

</xml_diff>